<commit_message>
add hobbies skeleton pages
korea, dancing, and traveling.  mostly done with the draft content.
</commit_message>
<xml_diff>
--- a/website_content.docx
+++ b/website_content.docx
@@ -577,8 +577,6 @@
           <w:szCs w:val="24"/>
         </w:rPr>
       </w:pPr>
-      <w:bookmarkStart w:id="0" w:name="_GoBack"/>
-      <w:bookmarkEnd w:id="0"/>
     </w:p>
     <w:p>
       <w:pPr>
@@ -901,6 +899,212 @@
       </w:r>
     </w:p>
     <w:p>
+      <w:r>
+        <w:tab/>
+        <w:t>I</w:t>
+      </w:r>
+      <w:r>
+        <w:t xml:space="preserve"> </w:t>
+      </w:r>
+      <w:r>
+        <w:t>wanted t</w:t>
+      </w:r>
+      <w:r>
+        <w:t xml:space="preserve">o become a </w:t>
+      </w:r>
+      <w:proofErr w:type="spellStart"/>
+      <w:r>
+        <w:t>Kpop</w:t>
+      </w:r>
+      <w:proofErr w:type="spellEnd"/>
+      <w:r>
+        <w:t xml:space="preserve"> star when I was in</w:t>
+      </w:r>
+      <w:r>
+        <w:t xml:space="preserve"> high school.  It seemed so fun seeing the stars dancing and singing.  Even though I </w:t>
+      </w:r>
+      <w:r>
+        <w:t>couldn’t</w:t>
+      </w:r>
+      <w:r>
+        <w:t xml:space="preserve"> fulfill t</w:t>
+      </w:r>
+      <w:r>
+        <w:t>he dream, I can pretend to be one</w:t>
+      </w:r>
+      <w:r>
+        <w:t xml:space="preserve"> by dancing.  Dancing also helps me reli</w:t>
+      </w:r>
+      <w:r>
+        <w:t>eve stress and</w:t>
+      </w:r>
+      <w:r>
+        <w:t xml:space="preserve"> s</w:t>
+      </w:r>
+      <w:r>
+        <w:t>how off my moves to my family and friends.</w:t>
+      </w:r>
+      <w:r>
+        <w:t xml:space="preserve">  </w:t>
+      </w:r>
+    </w:p>
+    <w:p>
+      <w:r>
+        <w:tab/>
+        <w:t xml:space="preserve">Even though dancing is a hobby, it has also honed my observation and perfection skill.  </w:t>
+      </w:r>
+      <w:r>
+        <w:t xml:space="preserve">Dancing has taught me to </w:t>
+      </w:r>
+      <w:r>
+        <w:t>perfect</w:t>
+      </w:r>
+      <w:r>
+        <w:t xml:space="preserve"> the position of every body part</w:t>
+      </w:r>
+      <w:r>
+        <w:t xml:space="preserve"> of each move such as t</w:t>
+      </w:r>
+      <w:r>
+        <w:t xml:space="preserve">he angle, how far out the arm should be, how much energy should be put into it, and so much more.  </w:t>
+      </w:r>
+      <w:r>
+        <w:t>A successful dance cover to m</w:t>
+      </w:r>
+      <w:r>
+        <w:t>e is when you place</w:t>
+      </w:r>
+      <w:r>
+        <w:t xml:space="preserve"> your dance cover and the original dance side by side and notice little to no difference between the two.  </w:t>
+      </w:r>
+    </w:p>
+    <w:p>
+      <w:r>
+        <w:tab/>
+        <w:t xml:space="preserve">Here are some videos of me dancing!  I don’t only cover </w:t>
+      </w:r>
+      <w:proofErr w:type="spellStart"/>
+      <w:r>
+        <w:t>kpop</w:t>
+      </w:r>
+      <w:proofErr w:type="spellEnd"/>
+      <w:r>
+        <w:t xml:space="preserve"> dances; I’ve al</w:t>
+      </w:r>
+      <w:r>
+        <w:t>so participated in the Korean fa</w:t>
+      </w:r>
+      <w:r>
+        <w:t xml:space="preserve">n dance.  Check them out!  </w:t>
+      </w:r>
+    </w:p>
+    <w:p>
+      <w:r>
+        <w:tab/>
+      </w:r>
+      <w:proofErr w:type="spellStart"/>
+      <w:r>
+        <w:t>V</w:t>
+      </w:r>
+      <w:r>
+        <w:t>tShiD</w:t>
+      </w:r>
+      <w:r>
+        <w:t>ae</w:t>
+      </w:r>
+      <w:proofErr w:type="spellEnd"/>
+      <w:r>
+        <w:t xml:space="preserve"> – </w:t>
+      </w:r>
+      <w:hyperlink r:id="rId7" w:history="1">
+        <w:r>
+          <w:rPr>
+            <w:rStyle w:val="Hyperlink"/>
+          </w:rPr>
+          <w:t>https://www.youtube.com/watch?v=Pq1JCusjDtg</w:t>
+        </w:r>
+      </w:hyperlink>
+      <w:r>
+        <w:t xml:space="preserve"> (0:20 – 1:24 and 6:00 – 6:58)</w:t>
+      </w:r>
+    </w:p>
+    <w:p>
+      <w:r>
+        <w:tab/>
+        <w:t xml:space="preserve">Fan dance – </w:t>
+      </w:r>
+      <w:r>
+        <w:t>https://www.youtube.com/watch?v=0A3uIYCYXFQ</w:t>
+      </w:r>
+    </w:p>
+    <w:p>
+      <w:r>
+        <w:tab/>
+      </w:r>
+      <w:r>
+        <w:t xml:space="preserve">Sometimes when I need motivation or I need real people to be my role model, I look at other people’s covers.  </w:t>
+      </w:r>
+      <w:r>
+        <w:t>There are so awesome and I</w:t>
+      </w:r>
+      <w:r>
+        <w:t xml:space="preserve"> </w:t>
+      </w:r>
+      <w:r>
+        <w:t>strive to be like them</w:t>
+      </w:r>
+      <w:r>
+        <w:t>.  Check them out too</w:t>
+      </w:r>
+      <w:r>
+        <w:t>!</w:t>
+      </w:r>
+    </w:p>
+    <w:p>
+      <w:r>
+        <w:tab/>
+      </w:r>
+      <w:proofErr w:type="spellStart"/>
+      <w:r>
+        <w:t>Koreos</w:t>
+      </w:r>
+      <w:proofErr w:type="spellEnd"/>
+      <w:r>
+        <w:t xml:space="preserve"> - </w:t>
+      </w:r>
+      <w:r>
+        <w:t>https://www.youtube.com/user/KoreosUCLA</w:t>
+      </w:r>
+    </w:p>
+    <w:p>
+      <w:r>
+        <w:tab/>
+        <w:t>1million –</w:t>
+      </w:r>
+      <w:r>
+        <w:t xml:space="preserve"> </w:t>
+      </w:r>
+      <w:r>
+        <w:t>https://www.youtube.com/channel/UCw8ZhLPdQ0u_Y-TLKd61hGA</w:t>
+      </w:r>
+    </w:p>
+    <w:p>
+      <w:r>
+        <w:tab/>
+      </w:r>
+      <w:proofErr w:type="spellStart"/>
+      <w:r>
+        <w:t>Kaotsun</w:t>
+      </w:r>
+      <w:proofErr w:type="spellEnd"/>
+      <w:r>
+        <w:t xml:space="preserve"> –  </w:t>
+      </w:r>
+      <w:r>
+        <w:t>https://www.youtube.com/user/kaotsun</w:t>
+      </w:r>
+    </w:p>
+    <w:p>
       <w:pPr>
         <w:rPr>
           <w:b/>
@@ -923,6 +1127,38 @@
       </w:r>
     </w:p>
     <w:p>
+      <w:r>
+        <w:tab/>
+      </w:r>
+      <w:r>
+        <w:t>Modern Ko</w:t>
+      </w:r>
+      <w:bookmarkStart w:id="0" w:name="_GoBack"/>
+      <w:bookmarkEnd w:id="0"/>
+      <w:r>
+        <w:t xml:space="preserve">rea has made a huge impact on my life.  </w:t>
+      </w:r>
+      <w:r>
+        <w:t xml:space="preserve">I love </w:t>
+      </w:r>
+      <w:proofErr w:type="spellStart"/>
+      <w:r>
+        <w:t>Kpop</w:t>
+      </w:r>
+      <w:proofErr w:type="spellEnd"/>
+      <w:r>
+        <w:t xml:space="preserve">, </w:t>
+      </w:r>
+      <w:proofErr w:type="spellStart"/>
+      <w:r>
+        <w:t>Kdramas</w:t>
+      </w:r>
+      <w:proofErr w:type="spellEnd"/>
+      <w:r>
+        <w:t xml:space="preserve">, and the language itself.  </w:t>
+      </w:r>
+    </w:p>
+    <w:p>
       <w:pPr>
         <w:rPr>
           <w:b/>
@@ -939,7 +1175,23 @@
         <w:t>Traveling</w:t>
       </w:r>
     </w:p>
-    <w:p/>
+    <w:p>
+      <w:r>
+        <w:t>World_map.png</w:t>
+      </w:r>
+    </w:p>
+    <w:p>
+      <w:r>
+        <w:lastRenderedPageBreak/>
+        <w:tab/>
+      </w:r>
+      <w:r>
+        <w:t xml:space="preserve">I love trying new things; it’s not a surprise that I love learning about new culture and trying different foods.  As a child, I didn’t travel a lot, even inside the US, because we didn’t have time.  I really cherish being able to travel around the world easily because of that.  The countries filled in red are the countries I have visited.  Before I kick the bucket, I hope the map won’t have any white spots.  </w:t>
+      </w:r>
+      <w:r>
+        <w:t xml:space="preserve">  </w:t>
+      </w:r>
+    </w:p>
     <w:sectPr>
       <w:pgSz w:w="12240" w:h="15840"/>
       <w:pgMar w:top="1440" w:right="1440" w:bottom="1440" w:left="1440" w:header="720" w:footer="720" w:gutter="0"/>

</xml_diff>

<commit_message>
add almost finished header
Finalized tabs and linked all of them.  Waiting until the end to finish
the design
</commit_message>
<xml_diff>
--- a/website_content.docx
+++ b/website_content.docx
@@ -1120,23 +1120,55 @@
         </w:rPr>
         <w:t>Korea</w:t>
       </w:r>
-    </w:p>
-    <w:p>
-      <w:r>
-        <w:t>Yonsei_main_gate.jpg</w:t>
-      </w:r>
-    </w:p>
-    <w:p>
-      <w:r>
-        <w:tab/>
-      </w:r>
-      <w:r>
-        <w:t>Modern Ko</w:t>
-      </w:r>
       <w:bookmarkStart w:id="0" w:name="_GoBack"/>
       <w:bookmarkEnd w:id="0"/>
-      <w:r>
-        <w:t xml:space="preserve">rea has made a huge impact on my life.  </w:t>
+    </w:p>
+    <w:p>
+      <w:r>
+        <w:t>Yonsei_main_gate.jpg</w:t>
+      </w:r>
+    </w:p>
+    <w:p>
+      <w:r>
+        <w:tab/>
+      </w:r>
+      <w:r>
+        <w:t xml:space="preserve">Modern Korea has made a huge impact on my life.  </w:t>
+      </w:r>
+      <w:r>
+        <w:t xml:space="preserve">I was the weird one in high school, so I got bullied a lot.  To cope with the stress, I listened to </w:t>
+      </w:r>
+      <w:proofErr w:type="spellStart"/>
+      <w:r>
+        <w:t>Kpop</w:t>
+      </w:r>
+      <w:proofErr w:type="spellEnd"/>
+      <w:r>
+        <w:t xml:space="preserve">.  During high school, I felt like the music played on the radio was about topics I didn’t want to hear about.  </w:t>
+      </w:r>
+      <w:proofErr w:type="spellStart"/>
+      <w:r>
+        <w:t>Kpop</w:t>
+      </w:r>
+      <w:proofErr w:type="spellEnd"/>
+      <w:r>
+        <w:t xml:space="preserve"> was my escape from life.  From </w:t>
+      </w:r>
+      <w:proofErr w:type="spellStart"/>
+      <w:r>
+        <w:t>Kpop</w:t>
+      </w:r>
+      <w:proofErr w:type="spellEnd"/>
+      <w:r>
+        <w:t xml:space="preserve">, I was able to branch out to K-dramas.  As of 2017, it has been eight years since I’ve started listening to my </w:t>
+      </w:r>
+      <w:proofErr w:type="spellStart"/>
+      <w:r>
+        <w:t>kpop</w:t>
+      </w:r>
+      <w:proofErr w:type="spellEnd"/>
+      <w:r>
+        <w:t xml:space="preserve">.  I’ve always wanted to go to Korea to finally visit the source of my happiness and I got to do so during the winter of 2016.  </w:t>
       </w:r>
       <w:r>
         <w:t xml:space="preserve">I love </w:t>
@@ -1156,6 +1188,163 @@
       <w:proofErr w:type="spellEnd"/>
       <w:r>
         <w:t xml:space="preserve">, and the language itself.  </w:t>
+      </w:r>
+      <w:r>
+        <w:t>Derp, edit this.</w:t>
+      </w:r>
+    </w:p>
+    <w:p>
+      <w:r>
+        <w:lastRenderedPageBreak/>
+        <w:t>Angel.jpg</w:t>
+      </w:r>
+    </w:p>
+    <w:p>
+      <w:r>
+        <w:t>Beefsoup.jpg</w:t>
+      </w:r>
+    </w:p>
+    <w:p>
+      <w:r>
+        <w:t>Bimp.jpg</w:t>
+      </w:r>
+    </w:p>
+    <w:p>
+      <w:r>
+        <w:t>Bingsoo.jpg</w:t>
+      </w:r>
+    </w:p>
+    <w:p>
+      <w:r>
+        <w:t>Chingu.jpg</w:t>
+      </w:r>
+    </w:p>
+    <w:p>
+      <w:proofErr w:type="spellStart"/>
+      <w:r>
+        <w:t>Crab.jpb</w:t>
+      </w:r>
+      <w:proofErr w:type="spellEnd"/>
+    </w:p>
+    <w:p>
+      <w:r>
+        <w:t>Ddeokbokki.jpg</w:t>
+      </w:r>
+    </w:p>
+    <w:p>
+      <w:r>
+        <w:t>Donkatsu.jpg</w:t>
+      </w:r>
+    </w:p>
+    <w:p>
+      <w:r>
+        <w:t>Eggbread.jpg</w:t>
+      </w:r>
+    </w:p>
+    <w:p>
+      <w:r>
+        <w:t>Ehhwa.jpg</w:t>
+      </w:r>
+    </w:p>
+    <w:p>
+      <w:r>
+        <w:t>Fishcake.jpg</w:t>
+      </w:r>
+    </w:p>
+    <w:p>
+      <w:r>
+        <w:t>Gosami.jpg</w:t>
+      </w:r>
+    </w:p>
+    <w:p>
+      <w:r>
+        <w:t>Guardface.jpg</w:t>
+      </w:r>
+    </w:p>
+    <w:p>
+      <w:r>
+        <w:t>Hongdae.jpg</w:t>
+      </w:r>
+    </w:p>
+    <w:p>
+      <w:r>
+        <w:t>Jjimjilbangclothes.jpg</w:t>
+      </w:r>
+    </w:p>
+    <w:p>
+      <w:r>
+        <w:t>Jyp.jpg</w:t>
+      </w:r>
+    </w:p>
+    <w:p>
+      <w:r>
+        <w:t>Kclass.jpg</w:t>
+      </w:r>
+    </w:p>
+    <w:p>
+      <w:r>
+        <w:t>Kek.jpg</w:t>
+      </w:r>
+    </w:p>
+    <w:p>
+      <w:r>
+        <w:t>Mananddog.jpg</w:t>
+      </w:r>
+    </w:p>
+    <w:p>
+      <w:r>
+        <w:t>Myeongdong.jpg</w:t>
+      </w:r>
+    </w:p>
+    <w:p>
+      <w:r>
+        <w:t>Namedaemun.jpg</w:t>
+      </w:r>
+    </w:p>
+    <w:p>
+      <w:r>
+        <w:t>Palace.jpg</w:t>
+      </w:r>
+    </w:p>
+    <w:p>
+      <w:r>
+        <w:t>Redbeansoup.jpg</w:t>
+      </w:r>
+    </w:p>
+    <w:p>
+      <w:r>
+        <w:t>Sannakji.jpg</w:t>
+      </w:r>
+    </w:p>
+    <w:p>
+      <w:r>
+        <w:t>Smtown.jpg</w:t>
+      </w:r>
+    </w:p>
+    <w:p>
+      <w:r>
+        <w:t>Temple.jpg</w:t>
+      </w:r>
+    </w:p>
+    <w:p>
+      <w:r>
+        <w:t>Yg.jpg</w:t>
+      </w:r>
+    </w:p>
+    <w:p>
+      <w:r>
+        <w:t>Winter_back.jpg</w:t>
+      </w:r>
+    </w:p>
+    <w:p>
+      <w:r>
+        <w:t>Wrap.jpg</w:t>
+      </w:r>
+    </w:p>
+    <w:p>
+      <w:r>
+        <w:lastRenderedPageBreak/>
+        <w:t>Yonsei_jacket.jpg</w:t>
       </w:r>
     </w:p>
     <w:p>
@@ -1182,7 +1371,6 @@
     </w:p>
     <w:p>
       <w:r>
-        <w:lastRenderedPageBreak/>
         <w:tab/>
       </w:r>
       <w:r>

</xml_diff>

<commit_message>
finished most of the main page
-added slick and font-awesome
</commit_message>
<xml_diff>
--- a/website_content.docx
+++ b/website_content.docx
@@ -7,35 +7,39 @@
         <w:rPr>
           <w:sz w:val="24"/>
           <w:szCs w:val="24"/>
-          <w:u w:val="single"/>
         </w:rPr>
       </w:pPr>
       <w:r>
+        <w:rPr>
+          <w:sz w:val="24"/>
+          <w:szCs w:val="24"/>
+        </w:rPr>
+        <w:t>Font awesome</w:t>
+      </w:r>
+    </w:p>
+    <w:p>
+      <w:pPr>
+        <w:rPr>
+          <w:sz w:val="24"/>
+          <w:szCs w:val="24"/>
+        </w:rPr>
+      </w:pPr>
+      <w:r>
+        <w:rPr>
+          <w:sz w:val="24"/>
+          <w:szCs w:val="24"/>
+        </w:rPr>
+        <w:t>Slick</w:t>
+      </w:r>
+    </w:p>
+    <w:p>
+      <w:pPr>
         <w:rPr>
           <w:sz w:val="24"/>
           <w:szCs w:val="24"/>
           <w:u w:val="single"/>
         </w:rPr>
-        <w:t>Header</w:t>
-      </w:r>
-    </w:p>
-    <w:p>
-      <w:r>
-        <w:t>-Home</w:t>
-      </w:r>
-    </w:p>
-    <w:p>
-      <w:r>
-        <w:t>-About, Resume, Skills, Projects, Hobbies, Social Media</w:t>
-      </w:r>
-    </w:p>
-    <w:p>
-      <w:r>
-        <w:t xml:space="preserve">1 1 4 1 4 </w:t>
-      </w:r>
-      <w:r>
-        <w:t>1</w:t>
-      </w:r>
+      </w:pPr>
     </w:p>
     <w:p>
       <w:pPr>
@@ -51,14 +55,49 @@
           <w:szCs w:val="24"/>
           <w:u w:val="single"/>
         </w:rPr>
-        <w:t>Copyright</w:t>
-      </w:r>
-      <w:r>
+        <w:t>Header</w:t>
+      </w:r>
+    </w:p>
+    <w:p>
+      <w:r>
+        <w:t>-Home</w:t>
+      </w:r>
+    </w:p>
+    <w:p>
+      <w:r>
+        <w:t>-About, Resume, Skills, Projects, Hobbies, Social Media</w:t>
+      </w:r>
+    </w:p>
+    <w:p>
+      <w:r>
+        <w:t xml:space="preserve">1 1 4 1 4 </w:t>
+      </w:r>
+      <w:r>
+        <w:t>1</w:t>
+      </w:r>
+    </w:p>
+    <w:p>
+      <w:pPr>
         <w:rPr>
           <w:sz w:val="24"/>
           <w:szCs w:val="24"/>
           <w:u w:val="single"/>
         </w:rPr>
+      </w:pPr>
+      <w:r>
+        <w:rPr>
+          <w:sz w:val="24"/>
+          <w:szCs w:val="24"/>
+          <w:u w:val="single"/>
+        </w:rPr>
+        <w:t>Copyright</w:t>
+      </w:r>
+      <w:r>
+        <w:rPr>
+          <w:sz w:val="24"/>
+          <w:szCs w:val="24"/>
+          <w:u w:val="single"/>
+        </w:rPr>
         <w:t>/Footer</w:t>
       </w:r>
     </w:p>
@@ -76,7 +115,197 @@
         <w:t xml:space="preserve"> </w:t>
       </w:r>
       <w:r>
-        <w:t>email, linkedin, github, instagram</w:t>
+        <w:t>email</w:t>
+      </w:r>
+      <w:r>
+        <w:t xml:space="preserve"> </w:t>
+      </w:r>
+      <w:r>
+        <w:rPr>
+          <w:noProof/>
+        </w:rPr>
+        <w:drawing>
+          <wp:inline distT="0" distB="0" distL="0" distR="0" wp14:anchorId="1B03E6F4" wp14:editId="2CF193F9">
+            <wp:extent cx="1295400" cy="371475"/>
+            <wp:effectExtent l="0" t="0" r="0" b="9525"/>
+            <wp:docPr id="6" name="Picture 6"/>
+            <wp:cNvGraphicFramePr>
+              <a:graphicFrameLocks xmlns:a="http://schemas.openxmlformats.org/drawingml/2006/main" noChangeAspect="1"/>
+            </wp:cNvGraphicFramePr>
+            <a:graphic xmlns:a="http://schemas.openxmlformats.org/drawingml/2006/main">
+              <a:graphicData uri="http://schemas.openxmlformats.org/drawingml/2006/picture">
+                <pic:pic xmlns:pic="http://schemas.openxmlformats.org/drawingml/2006/picture">
+                  <pic:nvPicPr>
+                    <pic:cNvPr id="1" name=""/>
+                    <pic:cNvPicPr/>
+                  </pic:nvPicPr>
+                  <pic:blipFill>
+                    <a:blip r:embed="rId4"/>
+                    <a:stretch>
+                      <a:fillRect/>
+                    </a:stretch>
+                  </pic:blipFill>
+                  <pic:spPr>
+                    <a:xfrm>
+                      <a:off x="0" y="0"/>
+                      <a:ext cx="1295400" cy="371475"/>
+                    </a:xfrm>
+                    <a:prstGeom prst="rect">
+                      <a:avLst/>
+                    </a:prstGeom>
+                  </pic:spPr>
+                </pic:pic>
+              </a:graphicData>
+            </a:graphic>
+          </wp:inline>
+        </w:drawing>
+      </w:r>
+      <w:r>
+        <w:t xml:space="preserve">, </w:t>
+      </w:r>
+      <w:proofErr w:type="spellStart"/>
+      <w:r>
+        <w:t>linkedin</w:t>
+      </w:r>
+      <w:proofErr w:type="spellEnd"/>
+      <w:r>
+        <w:rPr>
+          <w:noProof/>
+        </w:rPr>
+        <w:drawing>
+          <wp:inline distT="0" distB="0" distL="0" distR="0" wp14:anchorId="0F42FBF5" wp14:editId="4C8E7019">
+            <wp:extent cx="1362075" cy="304800"/>
+            <wp:effectExtent l="0" t="0" r="9525" b="0"/>
+            <wp:docPr id="13" name="Picture 13"/>
+            <wp:cNvGraphicFramePr>
+              <a:graphicFrameLocks xmlns:a="http://schemas.openxmlformats.org/drawingml/2006/main" noChangeAspect="1"/>
+            </wp:cNvGraphicFramePr>
+            <a:graphic xmlns:a="http://schemas.openxmlformats.org/drawingml/2006/main">
+              <a:graphicData uri="http://schemas.openxmlformats.org/drawingml/2006/picture">
+                <pic:pic xmlns:pic="http://schemas.openxmlformats.org/drawingml/2006/picture">
+                  <pic:nvPicPr>
+                    <pic:cNvPr id="1" name=""/>
+                    <pic:cNvPicPr/>
+                  </pic:nvPicPr>
+                  <pic:blipFill>
+                    <a:blip r:embed="rId5"/>
+                    <a:stretch>
+                      <a:fillRect/>
+                    </a:stretch>
+                  </pic:blipFill>
+                  <pic:spPr>
+                    <a:xfrm>
+                      <a:off x="0" y="0"/>
+                      <a:ext cx="1362075" cy="304800"/>
+                    </a:xfrm>
+                    <a:prstGeom prst="rect">
+                      <a:avLst/>
+                    </a:prstGeom>
+                  </pic:spPr>
+                </pic:pic>
+              </a:graphicData>
+            </a:graphic>
+          </wp:inline>
+        </w:drawing>
+      </w:r>
+      <w:r>
+        <w:t xml:space="preserve">, </w:t>
+      </w:r>
+      <w:proofErr w:type="spellStart"/>
+      <w:r>
+        <w:t>github</w:t>
+      </w:r>
+      <w:proofErr w:type="spellEnd"/>
+      <w:r>
+        <w:t xml:space="preserve"> </w:t>
+      </w:r>
+      <w:r>
+        <w:rPr>
+          <w:noProof/>
+        </w:rPr>
+        <w:drawing>
+          <wp:inline distT="0" distB="0" distL="0" distR="0" wp14:anchorId="50674A4C" wp14:editId="03C5C35E">
+            <wp:extent cx="876300" cy="238125"/>
+            <wp:effectExtent l="0" t="0" r="0" b="9525"/>
+            <wp:docPr id="11" name="Picture 11"/>
+            <wp:cNvGraphicFramePr>
+              <a:graphicFrameLocks xmlns:a="http://schemas.openxmlformats.org/drawingml/2006/main" noChangeAspect="1"/>
+            </wp:cNvGraphicFramePr>
+            <a:graphic xmlns:a="http://schemas.openxmlformats.org/drawingml/2006/main">
+              <a:graphicData uri="http://schemas.openxmlformats.org/drawingml/2006/picture">
+                <pic:pic xmlns:pic="http://schemas.openxmlformats.org/drawingml/2006/picture">
+                  <pic:nvPicPr>
+                    <pic:cNvPr id="1" name=""/>
+                    <pic:cNvPicPr/>
+                  </pic:nvPicPr>
+                  <pic:blipFill>
+                    <a:blip r:embed="rId6"/>
+                    <a:stretch>
+                      <a:fillRect/>
+                    </a:stretch>
+                  </pic:blipFill>
+                  <pic:spPr>
+                    <a:xfrm>
+                      <a:off x="0" y="0"/>
+                      <a:ext cx="876300" cy="238125"/>
+                    </a:xfrm>
+                    <a:prstGeom prst="rect">
+                      <a:avLst/>
+                    </a:prstGeom>
+                  </pic:spPr>
+                </pic:pic>
+              </a:graphicData>
+            </a:graphic>
+          </wp:inline>
+        </w:drawing>
+      </w:r>
+      <w:r>
+        <w:t xml:space="preserve">, </w:t>
+      </w:r>
+      <w:proofErr w:type="spellStart"/>
+      <w:r>
+        <w:t>instagram</w:t>
+      </w:r>
+      <w:proofErr w:type="spellEnd"/>
+      <w:r>
+        <w:rPr>
+          <w:noProof/>
+        </w:rPr>
+        <w:drawing>
+          <wp:inline distT="0" distB="0" distL="0" distR="0" wp14:anchorId="034DAEEF" wp14:editId="26DD8F08">
+            <wp:extent cx="1019175" cy="266700"/>
+            <wp:effectExtent l="0" t="0" r="9525" b="0"/>
+            <wp:docPr id="12" name="Picture 12"/>
+            <wp:cNvGraphicFramePr>
+              <a:graphicFrameLocks xmlns:a="http://schemas.openxmlformats.org/drawingml/2006/main" noChangeAspect="1"/>
+            </wp:cNvGraphicFramePr>
+            <a:graphic xmlns:a="http://schemas.openxmlformats.org/drawingml/2006/main">
+              <a:graphicData uri="http://schemas.openxmlformats.org/drawingml/2006/picture">
+                <pic:pic xmlns:pic="http://schemas.openxmlformats.org/drawingml/2006/picture">
+                  <pic:nvPicPr>
+                    <pic:cNvPr id="1" name=""/>
+                    <pic:cNvPicPr/>
+                  </pic:nvPicPr>
+                  <pic:blipFill>
+                    <a:blip r:embed="rId7"/>
+                    <a:stretch>
+                      <a:fillRect/>
+                    </a:stretch>
+                  </pic:blipFill>
+                  <pic:spPr>
+                    <a:xfrm>
+                      <a:off x="0" y="0"/>
+                      <a:ext cx="1019175" cy="266700"/>
+                    </a:xfrm>
+                    <a:prstGeom prst="rect">
+                      <a:avLst/>
+                    </a:prstGeom>
+                  </pic:spPr>
+                </pic:pic>
+              </a:graphicData>
+            </a:graphic>
+          </wp:inline>
+        </w:drawing>
       </w:r>
     </w:p>
     <w:p>
@@ -146,7 +375,15 @@
         <w:t xml:space="preserve">, </w:t>
       </w:r>
       <w:r>
-        <w:t>amateur kpop dance coverer</w:t>
+        <w:t xml:space="preserve">amateur </w:t>
+      </w:r>
+      <w:proofErr w:type="spellStart"/>
+      <w:r>
+        <w:t>kpop</w:t>
+      </w:r>
+      <w:proofErr w:type="spellEnd"/>
+      <w:r>
+        <w:t xml:space="preserve"> dance coverer</w:t>
       </w:r>
       <w:r>
         <w:t>, ISFP</w:t>
@@ -200,7 +437,15 @@
         <w:t xml:space="preserve"> with microcontrollers and </w:t>
       </w:r>
       <w:r>
-        <w:t xml:space="preserve">sensors.  I’ve lived near Chinatown, LA for half of my life until I moved to Roanoke, VA where I am deprived of Asian food.  I love learning KPop dances and eating.  </w:t>
+        <w:t xml:space="preserve">sensors.  I’ve lived near Chinatown, LA for half of my life until I moved to Roanoke, VA where I am deprived of Asian food.  I love learning </w:t>
+      </w:r>
+      <w:proofErr w:type="spellStart"/>
+      <w:r>
+        <w:t>KPop</w:t>
+      </w:r>
+      <w:proofErr w:type="spellEnd"/>
+      <w:r>
+        <w:t xml:space="preserve"> dances and eating.  </w:t>
       </w:r>
     </w:p>
     <w:p>
@@ -239,8 +484,52 @@
     </w:p>
     <w:p>
       <w:r>
+        <w:lastRenderedPageBreak/>
         <w:t>-education</w:t>
       </w:r>
+      <w:r>
+        <w:t xml:space="preserve"> </w:t>
+      </w:r>
+      <w:r>
+        <w:rPr>
+          <w:noProof/>
+        </w:rPr>
+        <w:drawing>
+          <wp:inline distT="0" distB="0" distL="0" distR="0" wp14:anchorId="75BC8620" wp14:editId="2F650401">
+            <wp:extent cx="1085850" cy="266700"/>
+            <wp:effectExtent l="0" t="0" r="0" b="0"/>
+            <wp:docPr id="9" name="Picture 9"/>
+            <wp:cNvGraphicFramePr>
+              <a:graphicFrameLocks xmlns:a="http://schemas.openxmlformats.org/drawingml/2006/main" noChangeAspect="1"/>
+            </wp:cNvGraphicFramePr>
+            <a:graphic xmlns:a="http://schemas.openxmlformats.org/drawingml/2006/main">
+              <a:graphicData uri="http://schemas.openxmlformats.org/drawingml/2006/picture">
+                <pic:pic xmlns:pic="http://schemas.openxmlformats.org/drawingml/2006/picture">
+                  <pic:nvPicPr>
+                    <pic:cNvPr id="1" name=""/>
+                    <pic:cNvPicPr/>
+                  </pic:nvPicPr>
+                  <pic:blipFill>
+                    <a:blip r:embed="rId8"/>
+                    <a:stretch>
+                      <a:fillRect/>
+                    </a:stretch>
+                  </pic:blipFill>
+                  <pic:spPr>
+                    <a:xfrm>
+                      <a:off x="0" y="0"/>
+                      <a:ext cx="1085850" cy="266700"/>
+                    </a:xfrm>
+                    <a:prstGeom prst="rect">
+                      <a:avLst/>
+                    </a:prstGeom>
+                  </pic:spPr>
+                </pic:pic>
+              </a:graphicData>
+            </a:graphic>
+          </wp:inline>
+        </w:drawing>
+      </w:r>
     </w:p>
     <w:p>
       <w:r>
@@ -270,12 +559,141 @@
       <w:r>
         <w:t>work experience</w:t>
       </w:r>
-    </w:p>
-    <w:p>
-      <w:r>
-        <w:lastRenderedPageBreak/>
-        <w:tab/>
-        <w:t>LifeFuels, Summer Software Developer Intern</w:t>
+      <w:r>
+        <w:t xml:space="preserve"> </w:t>
+      </w:r>
+      <w:r>
+        <w:rPr>
+          <w:noProof/>
+        </w:rPr>
+        <w:drawing>
+          <wp:inline distT="0" distB="0" distL="0" distR="0" wp14:anchorId="4C8A67DB" wp14:editId="2BE70F5D">
+            <wp:extent cx="1019175" cy="428625"/>
+            <wp:effectExtent l="0" t="0" r="9525" b="9525"/>
+            <wp:docPr id="15" name="Picture 15"/>
+            <wp:cNvGraphicFramePr>
+              <a:graphicFrameLocks xmlns:a="http://schemas.openxmlformats.org/drawingml/2006/main" noChangeAspect="1"/>
+            </wp:cNvGraphicFramePr>
+            <a:graphic xmlns:a="http://schemas.openxmlformats.org/drawingml/2006/main">
+              <a:graphicData uri="http://schemas.openxmlformats.org/drawingml/2006/picture">
+                <pic:pic xmlns:pic="http://schemas.openxmlformats.org/drawingml/2006/picture">
+                  <pic:nvPicPr>
+                    <pic:cNvPr id="1" name=""/>
+                    <pic:cNvPicPr/>
+                  </pic:nvPicPr>
+                  <pic:blipFill>
+                    <a:blip r:embed="rId9"/>
+                    <a:stretch>
+                      <a:fillRect/>
+                    </a:stretch>
+                  </pic:blipFill>
+                  <pic:spPr>
+                    <a:xfrm>
+                      <a:off x="0" y="0"/>
+                      <a:ext cx="1019175" cy="428625"/>
+                    </a:xfrm>
+                    <a:prstGeom prst="rect">
+                      <a:avLst/>
+                    </a:prstGeom>
+                  </pic:spPr>
+                </pic:pic>
+              </a:graphicData>
+            </a:graphic>
+          </wp:inline>
+        </w:drawing>
+      </w:r>
+      <w:r>
+        <w:rPr>
+          <w:noProof/>
+        </w:rPr>
+        <w:drawing>
+          <wp:inline distT="0" distB="0" distL="0" distR="0" wp14:anchorId="7E3AC96A" wp14:editId="5FC03FB1">
+            <wp:extent cx="1228725" cy="352425"/>
+            <wp:effectExtent l="0" t="0" r="9525" b="9525"/>
+            <wp:docPr id="16" name="Picture 16"/>
+            <wp:cNvGraphicFramePr>
+              <a:graphicFrameLocks xmlns:a="http://schemas.openxmlformats.org/drawingml/2006/main" noChangeAspect="1"/>
+            </wp:cNvGraphicFramePr>
+            <a:graphic xmlns:a="http://schemas.openxmlformats.org/drawingml/2006/main">
+              <a:graphicData uri="http://schemas.openxmlformats.org/drawingml/2006/picture">
+                <pic:pic xmlns:pic="http://schemas.openxmlformats.org/drawingml/2006/picture">
+                  <pic:nvPicPr>
+                    <pic:cNvPr id="1" name=""/>
+                    <pic:cNvPicPr/>
+                  </pic:nvPicPr>
+                  <pic:blipFill>
+                    <a:blip r:embed="rId10"/>
+                    <a:stretch>
+                      <a:fillRect/>
+                    </a:stretch>
+                  </pic:blipFill>
+                  <pic:spPr>
+                    <a:xfrm>
+                      <a:off x="0" y="0"/>
+                      <a:ext cx="1228725" cy="352425"/>
+                    </a:xfrm>
+                    <a:prstGeom prst="rect">
+                      <a:avLst/>
+                    </a:prstGeom>
+                  </pic:spPr>
+                </pic:pic>
+              </a:graphicData>
+            </a:graphic>
+          </wp:inline>
+        </w:drawing>
+      </w:r>
+      <w:r>
+        <w:rPr>
+          <w:noProof/>
+        </w:rPr>
+        <w:drawing>
+          <wp:inline distT="0" distB="0" distL="0" distR="0" wp14:anchorId="56A1A022" wp14:editId="1CE0E788">
+            <wp:extent cx="923925" cy="295275"/>
+            <wp:effectExtent l="0" t="0" r="9525" b="9525"/>
+            <wp:docPr id="17" name="Picture 17"/>
+            <wp:cNvGraphicFramePr>
+              <a:graphicFrameLocks xmlns:a="http://schemas.openxmlformats.org/drawingml/2006/main" noChangeAspect="1"/>
+            </wp:cNvGraphicFramePr>
+            <a:graphic xmlns:a="http://schemas.openxmlformats.org/drawingml/2006/main">
+              <a:graphicData uri="http://schemas.openxmlformats.org/drawingml/2006/picture">
+                <pic:pic xmlns:pic="http://schemas.openxmlformats.org/drawingml/2006/picture">
+                  <pic:nvPicPr>
+                    <pic:cNvPr id="1" name=""/>
+                    <pic:cNvPicPr/>
+                  </pic:nvPicPr>
+                  <pic:blipFill>
+                    <a:blip r:embed="rId11"/>
+                    <a:stretch>
+                      <a:fillRect/>
+                    </a:stretch>
+                  </pic:blipFill>
+                  <pic:spPr>
+                    <a:xfrm>
+                      <a:off x="0" y="0"/>
+                      <a:ext cx="923925" cy="295275"/>
+                    </a:xfrm>
+                    <a:prstGeom prst="rect">
+                      <a:avLst/>
+                    </a:prstGeom>
+                  </pic:spPr>
+                </pic:pic>
+              </a:graphicData>
+            </a:graphic>
+          </wp:inline>
+        </w:drawing>
+      </w:r>
+    </w:p>
+    <w:p>
+      <w:r>
+        <w:tab/>
+      </w:r>
+      <w:proofErr w:type="spellStart"/>
+      <w:r>
+        <w:t>LifeFuels</w:t>
+      </w:r>
+      <w:proofErr w:type="spellEnd"/>
+      <w:r>
+        <w:t>, Summer Software Developer Intern</w:t>
       </w:r>
     </w:p>
     <w:p>
@@ -308,6 +726,48 @@
       </w:r>
       <w:r>
         <w:tab/>
+      </w:r>
+    </w:p>
+    <w:p>
+      <w:r>
+        <w:rPr>
+          <w:noProof/>
+        </w:rPr>
+        <w:drawing>
+          <wp:inline distT="0" distB="0" distL="0" distR="0" wp14:anchorId="51E663B5" wp14:editId="706184AE">
+            <wp:extent cx="962025" cy="904875"/>
+            <wp:effectExtent l="0" t="0" r="9525" b="9525"/>
+            <wp:docPr id="4" name="Picture 4"/>
+            <wp:cNvGraphicFramePr>
+              <a:graphicFrameLocks xmlns:a="http://schemas.openxmlformats.org/drawingml/2006/main" noChangeAspect="1"/>
+            </wp:cNvGraphicFramePr>
+            <a:graphic xmlns:a="http://schemas.openxmlformats.org/drawingml/2006/main">
+              <a:graphicData uri="http://schemas.openxmlformats.org/drawingml/2006/picture">
+                <pic:pic xmlns:pic="http://schemas.openxmlformats.org/drawingml/2006/picture">
+                  <pic:nvPicPr>
+                    <pic:cNvPr id="1" name=""/>
+                    <pic:cNvPicPr/>
+                  </pic:nvPicPr>
+                  <pic:blipFill>
+                    <a:blip r:embed="rId12"/>
+                    <a:stretch>
+                      <a:fillRect/>
+                    </a:stretch>
+                  </pic:blipFill>
+                  <pic:spPr>
+                    <a:xfrm>
+                      <a:off x="0" y="0"/>
+                      <a:ext cx="962025" cy="904875"/>
+                    </a:xfrm>
+                    <a:prstGeom prst="rect">
+                      <a:avLst/>
+                    </a:prstGeom>
+                  </pic:spPr>
+                </pic:pic>
+              </a:graphicData>
+            </a:graphic>
+          </wp:inline>
+        </w:drawing>
       </w:r>
     </w:p>
     <w:p>
@@ -329,7 +789,23 @@
     </w:p>
     <w:p>
       <w:r>
-        <w:t xml:space="preserve">-C, C++, Java, Python, MatLab, Git, </w:t>
+        <w:t xml:space="preserve">-C, C++, Java, Python, </w:t>
+      </w:r>
+      <w:proofErr w:type="spellStart"/>
+      <w:r>
+        <w:t>MatLab</w:t>
+      </w:r>
+      <w:proofErr w:type="spellEnd"/>
+      <w:r>
+        <w:t xml:space="preserve">, </w:t>
+      </w:r>
+      <w:proofErr w:type="spellStart"/>
+      <w:r>
+        <w:t>Git</w:t>
+      </w:r>
+      <w:proofErr w:type="spellEnd"/>
+      <w:r>
+        <w:t xml:space="preserve">, </w:t>
       </w:r>
     </w:p>
     <w:p>
@@ -351,12 +827,28 @@
     </w:p>
     <w:p>
       <w:r>
-        <w:t>-lifefuels website</w:t>
-      </w:r>
-    </w:p>
-    <w:p>
-      <w:r>
-        <w:t>-lifefuels lentil writer</w:t>
+        <w:t>-</w:t>
+      </w:r>
+      <w:proofErr w:type="spellStart"/>
+      <w:r>
+        <w:t>lifefuels</w:t>
+      </w:r>
+      <w:proofErr w:type="spellEnd"/>
+      <w:r>
+        <w:t xml:space="preserve"> website</w:t>
+      </w:r>
+    </w:p>
+    <w:p>
+      <w:r>
+        <w:t>-</w:t>
+      </w:r>
+      <w:proofErr w:type="spellStart"/>
+      <w:r>
+        <w:t>lifefuels</w:t>
+      </w:r>
+      <w:proofErr w:type="spellEnd"/>
+      <w:r>
+        <w:t xml:space="preserve"> lentil writer</w:t>
       </w:r>
     </w:p>
     <w:p>
@@ -381,10 +873,7 @@
         <w:t>-senior_design.jpg</w:t>
       </w:r>
     </w:p>
-    <w:p>
-      <w:bookmarkStart w:id="0" w:name="_GoBack"/>
-      <w:bookmarkEnd w:id="0"/>
-    </w:p>
+    <w:p/>
     <w:p>
       <w:r>
         <w:t xml:space="preserve">Possible </w:t>
@@ -408,6 +897,153 @@
       <w:r>
         <w:tab/>
         <w:t xml:space="preserve">Rectangles, super close to each other. </w:t>
+      </w:r>
+    </w:p>
+    <w:p>
+      <w:r>
+        <w:tab/>
+        <w:t>Rectangles, side by side</w:t>
+      </w:r>
+    </w:p>
+    <w:p>
+      <w:r>
+        <w:rPr>
+          <w:noProof/>
+        </w:rPr>
+        <w:lastRenderedPageBreak/>
+        <w:drawing>
+          <wp:inline distT="0" distB="0" distL="0" distR="0" wp14:anchorId="4365DFCF" wp14:editId="671EDD0B">
+            <wp:extent cx="5943600" cy="2514600"/>
+            <wp:effectExtent l="0" t="0" r="0" b="0"/>
+            <wp:docPr id="1" name="Picture 1"/>
+            <wp:cNvGraphicFramePr>
+              <a:graphicFrameLocks xmlns:a="http://schemas.openxmlformats.org/drawingml/2006/main" noChangeAspect="1"/>
+            </wp:cNvGraphicFramePr>
+            <a:graphic xmlns:a="http://schemas.openxmlformats.org/drawingml/2006/main">
+              <a:graphicData uri="http://schemas.openxmlformats.org/drawingml/2006/picture">
+                <pic:pic xmlns:pic="http://schemas.openxmlformats.org/drawingml/2006/picture">
+                  <pic:nvPicPr>
+                    <pic:cNvPr id="1" name=""/>
+                    <pic:cNvPicPr/>
+                  </pic:nvPicPr>
+                  <pic:blipFill>
+                    <a:blip r:embed="rId13"/>
+                    <a:stretch>
+                      <a:fillRect/>
+                    </a:stretch>
+                  </pic:blipFill>
+                  <pic:spPr>
+                    <a:xfrm>
+                      <a:off x="0" y="0"/>
+                      <a:ext cx="5943600" cy="2514600"/>
+                    </a:xfrm>
+                    <a:prstGeom prst="rect">
+                      <a:avLst/>
+                    </a:prstGeom>
+                  </pic:spPr>
+                </pic:pic>
+              </a:graphicData>
+            </a:graphic>
+          </wp:inline>
+        </w:drawing>
+      </w:r>
+    </w:p>
+    <w:p>
+      <w:r>
+        <w:rPr>
+          <w:noProof/>
+        </w:rPr>
+        <w:drawing>
+          <wp:inline distT="0" distB="0" distL="0" distR="0" wp14:anchorId="1AEA6786" wp14:editId="179A6CD2">
+            <wp:extent cx="5943600" cy="2791460"/>
+            <wp:effectExtent l="0" t="0" r="0" b="8890"/>
+            <wp:docPr id="2" name="Picture 2"/>
+            <wp:cNvGraphicFramePr>
+              <a:graphicFrameLocks xmlns:a="http://schemas.openxmlformats.org/drawingml/2006/main" noChangeAspect="1"/>
+            </wp:cNvGraphicFramePr>
+            <a:graphic xmlns:a="http://schemas.openxmlformats.org/drawingml/2006/main">
+              <a:graphicData uri="http://schemas.openxmlformats.org/drawingml/2006/picture">
+                <pic:pic xmlns:pic="http://schemas.openxmlformats.org/drawingml/2006/picture">
+                  <pic:nvPicPr>
+                    <pic:cNvPr id="1" name=""/>
+                    <pic:cNvPicPr/>
+                  </pic:nvPicPr>
+                  <pic:blipFill>
+                    <a:blip r:embed="rId14"/>
+                    <a:stretch>
+                      <a:fillRect/>
+                    </a:stretch>
+                  </pic:blipFill>
+                  <pic:spPr>
+                    <a:xfrm>
+                      <a:off x="0" y="0"/>
+                      <a:ext cx="5943600" cy="2791460"/>
+                    </a:xfrm>
+                    <a:prstGeom prst="rect">
+                      <a:avLst/>
+                    </a:prstGeom>
+                  </pic:spPr>
+                </pic:pic>
+              </a:graphicData>
+            </a:graphic>
+          </wp:inline>
+        </w:drawing>
+      </w:r>
+    </w:p>
+    <w:p>
+      <w:r>
+        <w:t>Buttons</w:t>
+      </w:r>
+    </w:p>
+    <w:p>
+      <w:r>
+        <w:t xml:space="preserve">Just pictures with the project title </w:t>
+      </w:r>
+      <w:r>
+        <w:t>and then show descriptions when mouse is hovered over</w:t>
+      </w:r>
+    </w:p>
+    <w:p>
+      <w:r>
+        <w:rPr>
+          <w:noProof/>
+        </w:rPr>
+        <w:lastRenderedPageBreak/>
+        <w:drawing>
+          <wp:inline distT="0" distB="0" distL="0" distR="0" wp14:anchorId="0BC19323" wp14:editId="2ACF2144">
+            <wp:extent cx="5943600" cy="2106930"/>
+            <wp:effectExtent l="0" t="0" r="0" b="7620"/>
+            <wp:docPr id="3" name="Picture 3"/>
+            <wp:cNvGraphicFramePr>
+              <a:graphicFrameLocks xmlns:a="http://schemas.openxmlformats.org/drawingml/2006/main" noChangeAspect="1"/>
+            </wp:cNvGraphicFramePr>
+            <a:graphic xmlns:a="http://schemas.openxmlformats.org/drawingml/2006/main">
+              <a:graphicData uri="http://schemas.openxmlformats.org/drawingml/2006/picture">
+                <pic:pic xmlns:pic="http://schemas.openxmlformats.org/drawingml/2006/picture">
+                  <pic:nvPicPr>
+                    <pic:cNvPr id="1" name=""/>
+                    <pic:cNvPicPr/>
+                  </pic:nvPicPr>
+                  <pic:blipFill>
+                    <a:blip r:embed="rId15"/>
+                    <a:stretch>
+                      <a:fillRect/>
+                    </a:stretch>
+                  </pic:blipFill>
+                  <pic:spPr>
+                    <a:xfrm>
+                      <a:off x="0" y="0"/>
+                      <a:ext cx="5943600" cy="2106930"/>
+                    </a:xfrm>
+                    <a:prstGeom prst="rect">
+                      <a:avLst/>
+                    </a:prstGeom>
+                  </pic:spPr>
+                </pic:pic>
+              </a:graphicData>
+            </a:graphic>
+          </wp:inline>
+        </w:drawing>
       </w:r>
     </w:p>
     <w:p>
@@ -442,16 +1078,275 @@
     </w:p>
     <w:p>
       <w:r>
+        <w:rPr>
+          <w:noProof/>
+        </w:rPr>
+        <w:drawing>
+          <wp:inline distT="0" distB="0" distL="0" distR="0" wp14:anchorId="44586188" wp14:editId="5BAB1C45">
+            <wp:extent cx="1019175" cy="323850"/>
+            <wp:effectExtent l="0" t="0" r="9525" b="0"/>
+            <wp:docPr id="5" name="Picture 5"/>
+            <wp:cNvGraphicFramePr>
+              <a:graphicFrameLocks xmlns:a="http://schemas.openxmlformats.org/drawingml/2006/main" noChangeAspect="1"/>
+            </wp:cNvGraphicFramePr>
+            <a:graphic xmlns:a="http://schemas.openxmlformats.org/drawingml/2006/main">
+              <a:graphicData uri="http://schemas.openxmlformats.org/drawingml/2006/picture">
+                <pic:pic xmlns:pic="http://schemas.openxmlformats.org/drawingml/2006/picture">
+                  <pic:nvPicPr>
+                    <pic:cNvPr id="1" name=""/>
+                    <pic:cNvPicPr/>
+                  </pic:nvPicPr>
+                  <pic:blipFill>
+                    <a:blip r:embed="rId16"/>
+                    <a:stretch>
+                      <a:fillRect/>
+                    </a:stretch>
+                  </pic:blipFill>
+                  <pic:spPr>
+                    <a:xfrm>
+                      <a:off x="0" y="0"/>
+                      <a:ext cx="1019175" cy="323850"/>
+                    </a:xfrm>
+                    <a:prstGeom prst="rect">
+                      <a:avLst/>
+                    </a:prstGeom>
+                  </pic:spPr>
+                </pic:pic>
+              </a:graphicData>
+            </a:graphic>
+          </wp:inline>
+        </w:drawing>
+      </w:r>
+      <w:r>
+        <w:t>font awesome</w:t>
+      </w:r>
+    </w:p>
+    <w:p>
+      <w:r>
         <w:t>-Korea</w:t>
       </w:r>
     </w:p>
     <w:p>
       <w:r>
+        <w:rPr>
+          <w:noProof/>
+        </w:rPr>
+        <w:drawing>
+          <wp:inline distT="0" distB="0" distL="0" distR="0" wp14:anchorId="257EF407" wp14:editId="305DCB8C">
+            <wp:extent cx="885825" cy="276225"/>
+            <wp:effectExtent l="0" t="0" r="9525" b="9525"/>
+            <wp:docPr id="10" name="Picture 10"/>
+            <wp:cNvGraphicFramePr>
+              <a:graphicFrameLocks xmlns:a="http://schemas.openxmlformats.org/drawingml/2006/main" noChangeAspect="1"/>
+            </wp:cNvGraphicFramePr>
+            <a:graphic xmlns:a="http://schemas.openxmlformats.org/drawingml/2006/main">
+              <a:graphicData uri="http://schemas.openxmlformats.org/drawingml/2006/picture">
+                <pic:pic xmlns:pic="http://schemas.openxmlformats.org/drawingml/2006/picture">
+                  <pic:nvPicPr>
+                    <pic:cNvPr id="1" name=""/>
+                    <pic:cNvPicPr/>
+                  </pic:nvPicPr>
+                  <pic:blipFill>
+                    <a:blip r:embed="rId17"/>
+                    <a:stretch>
+                      <a:fillRect/>
+                    </a:stretch>
+                  </pic:blipFill>
+                  <pic:spPr>
+                    <a:xfrm>
+                      <a:off x="0" y="0"/>
+                      <a:ext cx="885825" cy="276225"/>
+                    </a:xfrm>
+                    <a:prstGeom prst="rect">
+                      <a:avLst/>
+                    </a:prstGeom>
+                  </pic:spPr>
+                </pic:pic>
+              </a:graphicData>
+            </a:graphic>
+          </wp:inline>
+        </w:drawing>
+      </w:r>
+      <w:r>
+        <w:rPr>
+          <w:noProof/>
+        </w:rPr>
+        <w:drawing>
+          <wp:inline distT="0" distB="0" distL="0" distR="0" wp14:anchorId="4F28608F" wp14:editId="38AE4608">
+            <wp:extent cx="809625" cy="285750"/>
+            <wp:effectExtent l="0" t="0" r="9525" b="0"/>
+            <wp:docPr id="14" name="Picture 14"/>
+            <wp:cNvGraphicFramePr>
+              <a:graphicFrameLocks xmlns:a="http://schemas.openxmlformats.org/drawingml/2006/main" noChangeAspect="1"/>
+            </wp:cNvGraphicFramePr>
+            <a:graphic xmlns:a="http://schemas.openxmlformats.org/drawingml/2006/main">
+              <a:graphicData uri="http://schemas.openxmlformats.org/drawingml/2006/picture">
+                <pic:pic xmlns:pic="http://schemas.openxmlformats.org/drawingml/2006/picture">
+                  <pic:nvPicPr>
+                    <pic:cNvPr id="1" name=""/>
+                    <pic:cNvPicPr/>
+                  </pic:nvPicPr>
+                  <pic:blipFill>
+                    <a:blip r:embed="rId18"/>
+                    <a:stretch>
+                      <a:fillRect/>
+                    </a:stretch>
+                  </pic:blipFill>
+                  <pic:spPr>
+                    <a:xfrm>
+                      <a:off x="0" y="0"/>
+                      <a:ext cx="809625" cy="285750"/>
+                    </a:xfrm>
+                    <a:prstGeom prst="rect">
+                      <a:avLst/>
+                    </a:prstGeom>
+                  </pic:spPr>
+                </pic:pic>
+              </a:graphicData>
+            </a:graphic>
+          </wp:inline>
+        </w:drawing>
+      </w:r>
+    </w:p>
+    <w:p>
+      <w:r>
         <w:t>-trave</w:t>
       </w:r>
       <w:r>
         <w:t xml:space="preserve">ling </w:t>
       </w:r>
+    </w:p>
+    <w:p>
+      <w:r>
+        <w:rPr>
+          <w:noProof/>
+        </w:rPr>
+        <w:drawing>
+          <wp:inline distT="0" distB="0" distL="0" distR="0" wp14:anchorId="3E3FAEC8" wp14:editId="624912E5">
+            <wp:extent cx="666750" cy="885825"/>
+            <wp:effectExtent l="0" t="0" r="0" b="9525"/>
+            <wp:docPr id="7" name="Picture 7"/>
+            <wp:cNvGraphicFramePr>
+              <a:graphicFrameLocks xmlns:a="http://schemas.openxmlformats.org/drawingml/2006/main" noChangeAspect="1"/>
+            </wp:cNvGraphicFramePr>
+            <a:graphic xmlns:a="http://schemas.openxmlformats.org/drawingml/2006/main">
+              <a:graphicData uri="http://schemas.openxmlformats.org/drawingml/2006/picture">
+                <pic:pic xmlns:pic="http://schemas.openxmlformats.org/drawingml/2006/picture">
+                  <pic:nvPicPr>
+                    <pic:cNvPr id="1" name=""/>
+                    <pic:cNvPicPr/>
+                  </pic:nvPicPr>
+                  <pic:blipFill>
+                    <a:blip r:embed="rId19"/>
+                    <a:stretch>
+                      <a:fillRect/>
+                    </a:stretch>
+                  </pic:blipFill>
+                  <pic:spPr>
+                    <a:xfrm>
+                      <a:off x="0" y="0"/>
+                      <a:ext cx="666750" cy="885825"/>
+                    </a:xfrm>
+                    <a:prstGeom prst="rect">
+                      <a:avLst/>
+                    </a:prstGeom>
+                  </pic:spPr>
+                </pic:pic>
+              </a:graphicData>
+            </a:graphic>
+          </wp:inline>
+        </w:drawing>
+      </w:r>
+      <w:r>
+        <w:rPr>
+          <w:noProof/>
+        </w:rPr>
+        <w:drawing>
+          <wp:inline distT="0" distB="0" distL="0" distR="0" wp14:anchorId="2095F707" wp14:editId="3ECC1021">
+            <wp:extent cx="1057275" cy="409575"/>
+            <wp:effectExtent l="0" t="0" r="9525" b="9525"/>
+            <wp:docPr id="8" name="Picture 8"/>
+            <wp:cNvGraphicFramePr>
+              <a:graphicFrameLocks xmlns:a="http://schemas.openxmlformats.org/drawingml/2006/main" noChangeAspect="1"/>
+            </wp:cNvGraphicFramePr>
+            <a:graphic xmlns:a="http://schemas.openxmlformats.org/drawingml/2006/main">
+              <a:graphicData uri="http://schemas.openxmlformats.org/drawingml/2006/picture">
+                <pic:pic xmlns:pic="http://schemas.openxmlformats.org/drawingml/2006/picture">
+                  <pic:nvPicPr>
+                    <pic:cNvPr id="1" name=""/>
+                    <pic:cNvPicPr/>
+                  </pic:nvPicPr>
+                  <pic:blipFill>
+                    <a:blip r:embed="rId20"/>
+                    <a:stretch>
+                      <a:fillRect/>
+                    </a:stretch>
+                  </pic:blipFill>
+                  <pic:spPr>
+                    <a:xfrm>
+                      <a:off x="0" y="0"/>
+                      <a:ext cx="1057275" cy="409575"/>
+                    </a:xfrm>
+                    <a:prstGeom prst="rect">
+                      <a:avLst/>
+                    </a:prstGeom>
+                  </pic:spPr>
+                </pic:pic>
+              </a:graphicData>
+            </a:graphic>
+          </wp:inline>
+        </w:drawing>
+      </w:r>
+    </w:p>
+    <w:p>
+      <w:r>
+        <w:br w:type="page"/>
+      </w:r>
+      <w:r>
+        <w:rPr>
+          <w:noProof/>
+        </w:rPr>
+        <w:lastRenderedPageBreak/>
+        <w:drawing>
+          <wp:inline distT="0" distB="0" distL="0" distR="0" wp14:anchorId="6DE05BA4" wp14:editId="47652534">
+            <wp:extent cx="5943600" cy="1501140"/>
+            <wp:effectExtent l="0" t="0" r="0" b="3810"/>
+            <wp:docPr id="18" name="Picture 18"/>
+            <wp:cNvGraphicFramePr>
+              <a:graphicFrameLocks xmlns:a="http://schemas.openxmlformats.org/drawingml/2006/main" noChangeAspect="1"/>
+            </wp:cNvGraphicFramePr>
+            <a:graphic xmlns:a="http://schemas.openxmlformats.org/drawingml/2006/main">
+              <a:graphicData uri="http://schemas.openxmlformats.org/drawingml/2006/picture">
+                <pic:pic xmlns:pic="http://schemas.openxmlformats.org/drawingml/2006/picture">
+                  <pic:nvPicPr>
+                    <pic:cNvPr id="1" name=""/>
+                    <pic:cNvPicPr/>
+                  </pic:nvPicPr>
+                  <pic:blipFill>
+                    <a:blip r:embed="rId21"/>
+                    <a:stretch>
+                      <a:fillRect/>
+                    </a:stretch>
+                  </pic:blipFill>
+                  <pic:spPr>
+                    <a:xfrm>
+                      <a:off x="0" y="0"/>
+                      <a:ext cx="5943600" cy="1501140"/>
+                    </a:xfrm>
+                    <a:prstGeom prst="rect">
+                      <a:avLst/>
+                    </a:prstGeom>
+                  </pic:spPr>
+                </pic:pic>
+              </a:graphicData>
+            </a:graphic>
+          </wp:inline>
+        </w:drawing>
+      </w:r>
+    </w:p>
+    <w:p>
+      <w:bookmarkStart w:id="0" w:name="_GoBack"/>
+      <w:bookmarkEnd w:id="0"/>
     </w:p>
     <w:p/>
     <w:p>
@@ -462,13 +1357,23 @@
           <w:szCs w:val="40"/>
         </w:rPr>
       </w:pPr>
+      <w:proofErr w:type="spellStart"/>
       <w:r>
         <w:rPr>
           <w:b/>
           <w:sz w:val="40"/>
           <w:szCs w:val="40"/>
         </w:rPr>
-        <w:t>LifeFuels Projects</w:t>
+        <w:t>LifeFuels</w:t>
+      </w:r>
+      <w:proofErr w:type="spellEnd"/>
+      <w:r>
+        <w:rPr>
+          <w:b/>
+          <w:sz w:val="40"/>
+          <w:szCs w:val="40"/>
+        </w:rPr>
+        <w:t xml:space="preserve"> Projects</w:t>
       </w:r>
     </w:p>
     <w:p>
@@ -493,7 +1398,15 @@
         <w:tab/>
       </w:r>
       <w:r>
-        <w:t xml:space="preserve">For the summer after my sophomore year, I interned at LifeFuels.  During my internship, I developed a couple of pages for the company.  I first helped develop the team page for the pre-order site.  </w:t>
+        <w:t xml:space="preserve">For the summer after my sophomore year, I interned at </w:t>
+      </w:r>
+      <w:proofErr w:type="spellStart"/>
+      <w:r>
+        <w:t>LifeFuels</w:t>
+      </w:r>
+      <w:proofErr w:type="spellEnd"/>
+      <w:r>
+        <w:t xml:space="preserve">.  During my internship, I developed a couple of pages for the company.  I first helped develop the team page for the pre-order site.  </w:t>
       </w:r>
     </w:p>
     <w:p>
@@ -535,134 +1448,137 @@
           <w:sz w:val="40"/>
           <w:szCs w:val="40"/>
         </w:rPr>
+        <w:t>Embedded Project</w:t>
+      </w:r>
+    </w:p>
+    <w:p>
+      <w:r>
+        <w:t>ECE 4534 – Embedded Systems Design</w:t>
+      </w:r>
+    </w:p>
+    <w:p>
+      <w:pPr>
+        <w:rPr>
+          <w:u w:val="single"/>
+        </w:rPr>
+      </w:pPr>
+      <w:r>
+        <w:rPr>
+          <w:u w:val="single"/>
+        </w:rPr>
+        <w:t>Problem</w:t>
+      </w:r>
+    </w:p>
+    <w:p>
+      <w:r>
+        <w:tab/>
+        <w:t xml:space="preserve">ECE 4534 is a capstone class that all computer engineers are required to take.  It utilizes the student’s knowledge that has been obtained through classes take sophomore and junior years.  In </w:t>
+      </w:r>
+      <w:r>
+        <w:t xml:space="preserve">addition to a project, reports, presentations, and </w:t>
+      </w:r>
+      <w:r>
+        <w:t xml:space="preserve">design documentation </w:t>
+      </w:r>
+      <w:r>
+        <w:t>are to</w:t>
+      </w:r>
+      <w:r>
+        <w:t xml:space="preserve"> be produced.  Only a handful of lectures are given and they are about how to get modules to communicate with each other and </w:t>
+      </w:r>
+      <w:r>
+        <w:t>communication protocols.  Other than that, the students in teams of four use their knowledge to code and design the modules with the help of GTAs and the professor.</w:t>
+      </w:r>
+    </w:p>
+    <w:p>
+      <w:r>
+        <w:tab/>
+        <w:t>T</w:t>
+      </w:r>
+      <w:r>
+        <w:t>he goal of the project</w:t>
+      </w:r>
+      <w:r>
+        <w:t xml:space="preserve"> assigned</w:t>
+      </w:r>
+      <w:r>
+        <w:t xml:space="preserve"> is to pick up all the unknown number of targets inside an unknown arena and </w:t>
+      </w:r>
+      <w:r>
+        <w:t xml:space="preserve">drop </w:t>
+      </w:r>
+      <w:r>
+        <w:t xml:space="preserve">them outside without bumping into </w:t>
+      </w:r>
+      <w:r>
+        <w:t>obstacles or a rover</w:t>
+      </w:r>
+      <w:r>
+        <w:t>.  The project only allows two rovers; one that maps the arena and location of targets and obstacles and the other that is blind whose job is to pick up and d</w:t>
+      </w:r>
+      <w:r>
+        <w:t>rop targe</w:t>
+      </w:r>
+      <w:r>
+        <w:t>ts.</w:t>
+      </w:r>
+      <w:r>
+        <w:t xml:space="preserve">  The four </w:t>
+      </w:r>
+      <w:r>
+        <w:t>modules</w:t>
+      </w:r>
+      <w:r>
+        <w:t xml:space="preserve"> are sensor, grabber, pathfinding, and retriever; I was responsible for the grabber module.</w:t>
+      </w:r>
+    </w:p>
+    <w:p>
+      <w:r>
+        <w:tab/>
+        <w:t>The grabber’s task is to pick up the target and drop them whe</w:t>
+      </w:r>
+      <w:r>
+        <w:t>n the rover is outside.  The grabber module is part of the blind rover that works with the retriever module.  The retriever m</w:t>
+      </w:r>
+      <w:r>
+        <w:t>odule will move toward the</w:t>
+      </w:r>
+      <w:r>
+        <w:t xml:space="preserve"> targets based on the map generated by </w:t>
+      </w:r>
+      <w:r>
+        <w:t xml:space="preserve">other rover that has </w:t>
+      </w:r>
+      <w:r>
+        <w:t>the pathfinding and sensor module</w:t>
+      </w:r>
+      <w:r>
+        <w:t>s</w:t>
+      </w:r>
+      <w:r>
+        <w:t xml:space="preserve">.  The grabber </w:t>
+      </w:r>
+      <w:r>
+        <w:t>is</w:t>
+      </w:r>
+      <w:r>
+        <w:t xml:space="preserve"> disabled </w:t>
+      </w:r>
+      <w:r>
+        <w:t xml:space="preserve">until </w:t>
+      </w:r>
+      <w:r>
+        <w:t xml:space="preserve">the retriever says that it’s near a target.  Due to </w:t>
+      </w:r>
+      <w:r>
+        <w:t>friction</w:t>
+      </w:r>
+      <w:r>
+        <w:t xml:space="preserve"> </w:t>
+      </w:r>
+      <w:r>
         <w:lastRenderedPageBreak/>
-        <w:t>Embedded Project</w:t>
-      </w:r>
-    </w:p>
-    <w:p>
-      <w:r>
-        <w:t>ECE 4534 – Embedded Systems Design</w:t>
-      </w:r>
-    </w:p>
-    <w:p>
-      <w:pPr>
-        <w:rPr>
-          <w:u w:val="single"/>
-        </w:rPr>
-      </w:pPr>
-      <w:r>
-        <w:rPr>
-          <w:u w:val="single"/>
-        </w:rPr>
-        <w:t>Problem</w:t>
-      </w:r>
-    </w:p>
-    <w:p>
-      <w:r>
-        <w:tab/>
-        <w:t xml:space="preserve">ECE 4534 is a capstone class that all computer engineers are required to take.  It utilizes the student’s knowledge that has been obtained through classes take sophomore and junior years.  In </w:t>
-      </w:r>
-      <w:r>
-        <w:t xml:space="preserve">addition to a project, reports, presentations, and </w:t>
-      </w:r>
-      <w:r>
-        <w:t xml:space="preserve">design documentation </w:t>
-      </w:r>
-      <w:r>
-        <w:t>are to</w:t>
-      </w:r>
-      <w:r>
-        <w:t xml:space="preserve"> be produced.  Only a handful of lectures are given and they are about how to get modules to communicate with each other and </w:t>
-      </w:r>
-      <w:r>
-        <w:t>communication protocols.  Other than that, the students in teams of four use their knowledge to code and design the modules with the help of GTAs and the professor.</w:t>
-      </w:r>
-    </w:p>
-    <w:p>
-      <w:r>
-        <w:tab/>
-        <w:t>T</w:t>
-      </w:r>
-      <w:r>
-        <w:t>he goal of the project</w:t>
-      </w:r>
-      <w:r>
-        <w:t xml:space="preserve"> assigned</w:t>
-      </w:r>
-      <w:r>
-        <w:t xml:space="preserve"> is to pick up all the unknown number of targets inside an unknown arena and </w:t>
-      </w:r>
-      <w:r>
-        <w:t xml:space="preserve">drop </w:t>
-      </w:r>
-      <w:r>
-        <w:t xml:space="preserve">them outside without bumping into </w:t>
-      </w:r>
-      <w:r>
-        <w:t>obstacles or a rover</w:t>
-      </w:r>
-      <w:r>
-        <w:t>.  The project only allows two rovers; one that maps the arena and location of targets and obstacles and the other that is blind whose job is to pick up and d</w:t>
-      </w:r>
-      <w:r>
-        <w:t>rop targe</w:t>
-      </w:r>
-      <w:r>
-        <w:t>ts.</w:t>
-      </w:r>
-      <w:r>
-        <w:t xml:space="preserve">  The four </w:t>
-      </w:r>
-      <w:r>
-        <w:t>modules</w:t>
-      </w:r>
-      <w:r>
-        <w:t xml:space="preserve"> are sensor, grabber, pathfinding, and retriever; I was responsible for the grabber module.</w:t>
-      </w:r>
-    </w:p>
-    <w:p>
-      <w:r>
-        <w:tab/>
-        <w:t>The grabber’s task is to pick up the target and drop them whe</w:t>
-      </w:r>
-      <w:r>
-        <w:t>n the rover is outside.  The grabber module is part of the blind rover that works with the retriever module.  The retriever m</w:t>
-      </w:r>
-      <w:r>
-        <w:t>odule will move toward the</w:t>
-      </w:r>
-      <w:r>
-        <w:t xml:space="preserve"> targets based on the map generated by </w:t>
-      </w:r>
-      <w:r>
-        <w:t xml:space="preserve">other rover that has </w:t>
-      </w:r>
-      <w:r>
-        <w:t>the pathfinding and sensor module</w:t>
-      </w:r>
-      <w:r>
-        <w:t>s</w:t>
-      </w:r>
-      <w:r>
-        <w:t xml:space="preserve">.  The grabber </w:t>
-      </w:r>
-      <w:r>
-        <w:t>is</w:t>
-      </w:r>
-      <w:r>
-        <w:t xml:space="preserve"> disabled </w:t>
-      </w:r>
-      <w:r>
-        <w:t xml:space="preserve">until </w:t>
-      </w:r>
-      <w:r>
-        <w:t xml:space="preserve">the retriever says that it’s near a target.  Due to </w:t>
-      </w:r>
-      <w:r>
-        <w:t>friction</w:t>
-      </w:r>
-      <w:r>
-        <w:t xml:space="preserve"> and inaccuracy of the output compare</w:t>
+        <w:t>and inaccuracy of the output compare</w:t>
       </w:r>
       <w:r>
         <w:t>, the position of the rover is different from</w:t>
@@ -703,7 +1619,7 @@
       <w:pPr>
         <w:ind w:left="720"/>
       </w:pPr>
-      <w:hyperlink r:id="rId4" w:history="1">
+      <w:hyperlink r:id="rId22" w:history="1">
         <w:r>
           <w:rPr>
             <w:rStyle w:val="Hyperlink"/>
@@ -716,7 +1632,7 @@
       <w:pPr>
         <w:ind w:left="720"/>
       </w:pPr>
-      <w:hyperlink r:id="rId5" w:history="1">
+      <w:hyperlink r:id="rId23" w:history="1">
         <w:r>
           <w:rPr>
             <w:rStyle w:val="Hyperlink"/>
@@ -765,11 +1681,7 @@
         <w:t>This is a two-</w:t>
       </w:r>
       <w:r>
-        <w:t xml:space="preserve">semester course where </w:t>
-      </w:r>
-      <w:r>
-        <w:lastRenderedPageBreak/>
-        <w:t xml:space="preserve">the first semester is dedicated to designing and the second to implementing.  </w:t>
+        <w:t xml:space="preserve">semester course where the first semester is dedicated to designing and the second to implementing.  </w:t>
       </w:r>
       <w:r>
         <w:t xml:space="preserve">Topics of some of the lectures include patent, RFP, and </w:t>
@@ -807,7 +1719,7 @@
       <w:r>
         <w:tab/>
       </w:r>
-      <w:hyperlink r:id="rId6" w:history="1">
+      <w:hyperlink r:id="rId24" w:history="1">
         <w:r>
           <w:rPr>
             <w:rStyle w:val="Hyperlink"/>
@@ -856,7 +1768,15 @@
         <w:t>wanted t</w:t>
       </w:r>
       <w:r>
-        <w:t>o become a Kpop star when I was in</w:t>
+        <w:t xml:space="preserve">o become a </w:t>
+      </w:r>
+      <w:proofErr w:type="spellStart"/>
+      <w:r>
+        <w:t>Kpop</w:t>
+      </w:r>
+      <w:proofErr w:type="spellEnd"/>
+      <w:r>
+        <w:t xml:space="preserve"> star when I was in</w:t>
       </w:r>
       <w:r>
         <w:t xml:space="preserve"> high school.  It seemed so fun seeing the stars dancing and singing.  Even though I </w:t>
@@ -888,6 +1808,7 @@
     </w:p>
     <w:p>
       <w:r>
+        <w:lastRenderedPageBreak/>
         <w:tab/>
         <w:t xml:space="preserve">Even though dancing is a hobby, it has also honed my observation and perfection skill.  </w:t>
       </w:r>
@@ -919,7 +1840,15 @@
     <w:p>
       <w:r>
         <w:tab/>
-        <w:t>Here are some videos of me dancing!  I don’t only cover kpop dances; I’ve al</w:t>
+        <w:t xml:space="preserve">Here are some videos of me dancing!  I don’t only cover </w:t>
+      </w:r>
+      <w:proofErr w:type="spellStart"/>
+      <w:r>
+        <w:t>kpop</w:t>
+      </w:r>
+      <w:proofErr w:type="spellEnd"/>
+      <w:r>
+        <w:t xml:space="preserve"> dances; I’ve al</w:t>
       </w:r>
       <w:r>
         <w:t>so participated in the Korean fa</w:t>
@@ -931,15 +1860,22 @@
     <w:p>
       <w:r>
         <w:tab/>
+      </w:r>
+      <w:proofErr w:type="spellStart"/>
+      <w:r>
         <w:t>V</w:t>
       </w:r>
       <w:r>
         <w:t>tShiD</w:t>
       </w:r>
       <w:r>
-        <w:t xml:space="preserve">ae – </w:t>
-      </w:r>
-      <w:hyperlink r:id="rId7" w:history="1">
+        <w:t>ae</w:t>
+      </w:r>
+      <w:proofErr w:type="spellEnd"/>
+      <w:r>
+        <w:t xml:space="preserve"> – </w:t>
+      </w:r>
+      <w:hyperlink r:id="rId25" w:history="1">
         <w:r>
           <w:rPr>
             <w:rStyle w:val="Hyperlink"/>
@@ -986,7 +1922,14 @@
     <w:p>
       <w:r>
         <w:tab/>
-        <w:t xml:space="preserve">Koreos - </w:t>
+      </w:r>
+      <w:proofErr w:type="spellStart"/>
+      <w:r>
+        <w:t>Koreos</w:t>
+      </w:r>
+      <w:proofErr w:type="spellEnd"/>
+      <w:r>
+        <w:t xml:space="preserve"> - </w:t>
       </w:r>
       <w:r>
         <w:t>https://www.youtube.com/user/KoreosUCLA</w:t>
@@ -1007,7 +1950,14 @@
     <w:p>
       <w:r>
         <w:tab/>
-        <w:t xml:space="preserve">Kaotsun –  </w:t>
+      </w:r>
+      <w:proofErr w:type="spellStart"/>
+      <w:r>
+        <w:t>Kaotsun</w:t>
+      </w:r>
+      <w:proofErr w:type="spellEnd"/>
+      <w:r>
+        <w:t xml:space="preserve"> –  </w:t>
       </w:r>
       <w:r>
         <w:t>https://www.youtube.com/user/kaotsun</w:t>
@@ -1037,74 +1987,124 @@
     </w:p>
     <w:p>
       <w:r>
+        <w:tab/>
+      </w:r>
+      <w:r>
+        <w:t xml:space="preserve">Modern Korea has made a huge impact on my life.  </w:t>
+      </w:r>
+      <w:r>
+        <w:t xml:space="preserve">I was the weird one in high school, so I got bullied a lot.  To cope with the stress, I listened to </w:t>
+      </w:r>
+      <w:proofErr w:type="spellStart"/>
+      <w:r>
+        <w:t>Kpop</w:t>
+      </w:r>
+      <w:proofErr w:type="spellEnd"/>
+      <w:r>
+        <w:t xml:space="preserve">.  During high school, I felt like the music played on the radio was about topics I didn’t want to hear about.  </w:t>
+      </w:r>
+      <w:proofErr w:type="spellStart"/>
+      <w:r>
+        <w:t>Kpop</w:t>
+      </w:r>
+      <w:proofErr w:type="spellEnd"/>
+      <w:r>
+        <w:t xml:space="preserve"> was my escape from life.  From </w:t>
+      </w:r>
+      <w:proofErr w:type="spellStart"/>
+      <w:r>
+        <w:t>Kpop</w:t>
+      </w:r>
+      <w:proofErr w:type="spellEnd"/>
+      <w:r>
+        <w:t xml:space="preserve">, I was able to branch out to K-dramas.  As of 2017, it has been eight years since I’ve started listening to my </w:t>
+      </w:r>
+      <w:proofErr w:type="spellStart"/>
+      <w:r>
+        <w:t>kpop</w:t>
+      </w:r>
+      <w:proofErr w:type="spellEnd"/>
+      <w:r>
+        <w:t xml:space="preserve">.  I’ve always wanted to go to Korea to finally visit the source of my happiness and I got to do so during the winter of 2016.  </w:t>
+      </w:r>
+      <w:r>
+        <w:t xml:space="preserve">I love </w:t>
+      </w:r>
+      <w:proofErr w:type="spellStart"/>
+      <w:r>
+        <w:t>Kpop</w:t>
+      </w:r>
+      <w:proofErr w:type="spellEnd"/>
+      <w:r>
+        <w:t xml:space="preserve">, </w:t>
+      </w:r>
+      <w:proofErr w:type="spellStart"/>
+      <w:r>
+        <w:t>Kdramas</w:t>
+      </w:r>
+      <w:proofErr w:type="spellEnd"/>
+      <w:r>
+        <w:t xml:space="preserve">, and the language itself.  </w:t>
+      </w:r>
+      <w:r>
+        <w:t>Derp, edit this.</w:t>
+      </w:r>
+    </w:p>
+    <w:p>
+      <w:r>
+        <w:t>Angel.jpg</w:t>
+      </w:r>
+    </w:p>
+    <w:p>
+      <w:r>
+        <w:t>Beefsoup.jpg</w:t>
+      </w:r>
+    </w:p>
+    <w:p>
+      <w:r>
+        <w:t>Bimp.jpg</w:t>
+      </w:r>
+    </w:p>
+    <w:p>
+      <w:r>
+        <w:t>Bingsoo.jpg</w:t>
+      </w:r>
+    </w:p>
+    <w:p>
+      <w:r>
+        <w:t>Chingu.jpg</w:t>
+      </w:r>
+    </w:p>
+    <w:p>
+      <w:proofErr w:type="spellStart"/>
+      <w:r>
+        <w:t>Crab.jpb</w:t>
+      </w:r>
+      <w:proofErr w:type="spellEnd"/>
+    </w:p>
+    <w:p>
+      <w:r>
+        <w:t>Ddeokbokki.jpg</w:t>
+      </w:r>
+    </w:p>
+    <w:p>
+      <w:r>
+        <w:t>Donkatsu.jpg</w:t>
+      </w:r>
+    </w:p>
+    <w:p>
+      <w:r>
+        <w:t>Eggbread.jpg</w:t>
+      </w:r>
+    </w:p>
+    <w:p>
+      <w:r>
+        <w:t>Ehhwa.jpg</w:t>
+      </w:r>
+    </w:p>
+    <w:p>
+      <w:r>
         <w:lastRenderedPageBreak/>
-        <w:tab/>
-      </w:r>
-      <w:r>
-        <w:t xml:space="preserve">Modern Korea has made a huge impact on my life.  </w:t>
-      </w:r>
-      <w:r>
-        <w:t xml:space="preserve">I was the weird one in high school, so I got bullied a lot.  To cope with the stress, I listened to Kpop.  During high school, I felt like the music played on the radio was about topics I didn’t want to hear about.  Kpop was my escape from life.  From Kpop, I was able to branch out to K-dramas.  As of 2017, it has been eight years since I’ve started listening to my kpop.  I’ve always wanted to go to Korea to finally visit the source of my happiness and I got to do so during the winter of 2016.  </w:t>
-      </w:r>
-      <w:r>
-        <w:t xml:space="preserve">I love Kpop, Kdramas, and the language itself.  </w:t>
-      </w:r>
-      <w:r>
-        <w:t>Derp, edit this.</w:t>
-      </w:r>
-    </w:p>
-    <w:p>
-      <w:r>
-        <w:t>Angel.jpg</w:t>
-      </w:r>
-    </w:p>
-    <w:p>
-      <w:r>
-        <w:t>Beefsoup.jpg</w:t>
-      </w:r>
-    </w:p>
-    <w:p>
-      <w:r>
-        <w:t>Bimp.jpg</w:t>
-      </w:r>
-    </w:p>
-    <w:p>
-      <w:r>
-        <w:t>Bingsoo.jpg</w:t>
-      </w:r>
-    </w:p>
-    <w:p>
-      <w:r>
-        <w:t>Chingu.jpg</w:t>
-      </w:r>
-    </w:p>
-    <w:p>
-      <w:r>
-        <w:t>Crab.jpb</w:t>
-      </w:r>
-    </w:p>
-    <w:p>
-      <w:r>
-        <w:t>Ddeokbokki.jpg</w:t>
-      </w:r>
-    </w:p>
-    <w:p>
-      <w:r>
-        <w:t>Donkatsu.jpg</w:t>
-      </w:r>
-    </w:p>
-    <w:p>
-      <w:r>
-        <w:t>Eggbread.jpg</w:t>
-      </w:r>
-    </w:p>
-    <w:p>
-      <w:r>
-        <w:t>Ehhwa.jpg</w:t>
-      </w:r>
-    </w:p>
-    <w:p>
-      <w:r>
         <w:t>Fishcake.jpg</w:t>
       </w:r>
     </w:p>
@@ -1175,7 +2175,6 @@
     </w:p>
     <w:p>
       <w:r>
-        <w:lastRenderedPageBreak/>
         <w:t>Smtown.jpg</w:t>
       </w:r>
     </w:p>

</xml_diff>

<commit_message>
added basic body of traveling page
</commit_message>
<xml_diff>
--- a/website_content.docx
+++ b/website_content.docx
@@ -161,13 +161,8 @@
         </w:drawing>
       </w:r>
       <w:r>
-        <w:t xml:space="preserve">, </w:t>
-      </w:r>
-      <w:proofErr w:type="spellStart"/>
-      <w:r>
-        <w:t>linkedin</w:t>
-      </w:r>
-      <w:proofErr w:type="spellEnd"/>
+        <w:t>, linkedin</w:t>
+      </w:r>
       <w:r>
         <w:rPr>
           <w:noProof/>
@@ -209,13 +204,8 @@
         </w:drawing>
       </w:r>
       <w:r>
-        <w:t xml:space="preserve">, </w:t>
-      </w:r>
-      <w:proofErr w:type="spellStart"/>
-      <w:r>
-        <w:t>github</w:t>
-      </w:r>
-      <w:proofErr w:type="spellEnd"/>
+        <w:t>, github</w:t>
+      </w:r>
       <w:r>
         <w:t xml:space="preserve"> </w:t>
       </w:r>
@@ -260,13 +250,8 @@
         </w:drawing>
       </w:r>
       <w:r>
-        <w:t xml:space="preserve">, </w:t>
-      </w:r>
-      <w:proofErr w:type="spellStart"/>
-      <w:r>
-        <w:t>instagram</w:t>
-      </w:r>
-      <w:proofErr w:type="spellEnd"/>
+        <w:t>, instagram</w:t>
+      </w:r>
       <w:r>
         <w:rPr>
           <w:noProof/>
@@ -375,15 +360,7 @@
         <w:t xml:space="preserve">, </w:t>
       </w:r>
       <w:r>
-        <w:t xml:space="preserve">amateur </w:t>
-      </w:r>
-      <w:proofErr w:type="spellStart"/>
-      <w:r>
-        <w:t>kpop</w:t>
-      </w:r>
-      <w:proofErr w:type="spellEnd"/>
-      <w:r>
-        <w:t xml:space="preserve"> dance coverer</w:t>
+        <w:t>amateur kpop dance coverer</w:t>
       </w:r>
       <w:r>
         <w:t>, ISFP</w:t>
@@ -437,15 +414,7 @@
         <w:t xml:space="preserve"> with microcontrollers and </w:t>
       </w:r>
       <w:r>
-        <w:t xml:space="preserve">sensors.  I’ve lived near Chinatown, LA for half of my life until I moved to Roanoke, VA where I am deprived of Asian food.  I love learning </w:t>
-      </w:r>
-      <w:proofErr w:type="spellStart"/>
-      <w:r>
-        <w:t>KPop</w:t>
-      </w:r>
-      <w:proofErr w:type="spellEnd"/>
-      <w:r>
-        <w:t xml:space="preserve"> dances and eating.  </w:t>
+        <w:t xml:space="preserve">sensors.  I’ve lived near Chinatown, LA for half of my life until I moved to Roanoke, VA where I am deprived of Asian food.  I love learning KPop dances and eating.  </w:t>
       </w:r>
     </w:p>
     <w:p>
@@ -686,14 +655,7 @@
     <w:p>
       <w:r>
         <w:tab/>
-      </w:r>
-      <w:proofErr w:type="spellStart"/>
-      <w:r>
-        <w:t>LifeFuels</w:t>
-      </w:r>
-      <w:proofErr w:type="spellEnd"/>
-      <w:r>
-        <w:t>, Summer Software Developer Intern</w:t>
+        <w:t>LifeFuels, Summer Software Developer Intern</w:t>
       </w:r>
     </w:p>
     <w:p>
@@ -789,23 +751,7 @@
     </w:p>
     <w:p>
       <w:r>
-        <w:t xml:space="preserve">-C, C++, Java, Python, </w:t>
-      </w:r>
-      <w:proofErr w:type="spellStart"/>
-      <w:r>
-        <w:t>MatLab</w:t>
-      </w:r>
-      <w:proofErr w:type="spellEnd"/>
-      <w:r>
-        <w:t xml:space="preserve">, </w:t>
-      </w:r>
-      <w:proofErr w:type="spellStart"/>
-      <w:r>
-        <w:t>Git</w:t>
-      </w:r>
-      <w:proofErr w:type="spellEnd"/>
-      <w:r>
-        <w:t xml:space="preserve">, </w:t>
+        <w:t xml:space="preserve">-C, C++, Java, Python, MatLab, Git, </w:t>
       </w:r>
     </w:p>
     <w:p>
@@ -827,28 +773,12 @@
     </w:p>
     <w:p>
       <w:r>
-        <w:t>-</w:t>
-      </w:r>
-      <w:proofErr w:type="spellStart"/>
-      <w:r>
-        <w:t>lifefuels</w:t>
-      </w:r>
-      <w:proofErr w:type="spellEnd"/>
-      <w:r>
-        <w:t xml:space="preserve"> website</w:t>
-      </w:r>
-    </w:p>
-    <w:p>
-      <w:r>
-        <w:t>-</w:t>
-      </w:r>
-      <w:proofErr w:type="spellStart"/>
-      <w:r>
-        <w:t>lifefuels</w:t>
-      </w:r>
-      <w:proofErr w:type="spellEnd"/>
-      <w:r>
-        <w:t xml:space="preserve"> lentil writer</w:t>
+        <w:t>-lifefuels website</w:t>
+      </w:r>
+    </w:p>
+    <w:p>
+      <w:r>
+        <w:t>-lifefuels lentil writer</w:t>
       </w:r>
     </w:p>
     <w:p>
@@ -1344,10 +1274,7 @@
         </w:drawing>
       </w:r>
     </w:p>
-    <w:p>
-      <w:bookmarkStart w:id="0" w:name="_GoBack"/>
-      <w:bookmarkEnd w:id="0"/>
-    </w:p>
+    <w:p/>
     <w:p/>
     <w:p>
       <w:pPr>
@@ -1357,23 +1284,13 @@
           <w:szCs w:val="40"/>
         </w:rPr>
       </w:pPr>
-      <w:proofErr w:type="spellStart"/>
       <w:r>
         <w:rPr>
           <w:b/>
           <w:sz w:val="40"/>
           <w:szCs w:val="40"/>
         </w:rPr>
-        <w:t>LifeFuels</w:t>
-      </w:r>
-      <w:proofErr w:type="spellEnd"/>
-      <w:r>
-        <w:rPr>
-          <w:b/>
-          <w:sz w:val="40"/>
-          <w:szCs w:val="40"/>
-        </w:rPr>
-        <w:t xml:space="preserve"> Projects</w:t>
+        <w:t>LifeFuels Projects</w:t>
       </w:r>
     </w:p>
     <w:p>
@@ -1398,15 +1315,7 @@
         <w:tab/>
       </w:r>
       <w:r>
-        <w:t xml:space="preserve">For the summer after my sophomore year, I interned at </w:t>
-      </w:r>
-      <w:proofErr w:type="spellStart"/>
-      <w:r>
-        <w:t>LifeFuels</w:t>
-      </w:r>
-      <w:proofErr w:type="spellEnd"/>
-      <w:r>
-        <w:t xml:space="preserve">.  During my internship, I developed a couple of pages for the company.  I first helped develop the team page for the pre-order site.  </w:t>
+        <w:t xml:space="preserve">For the summer after my sophomore year, I interned at LifeFuels.  During my internship, I developed a couple of pages for the company.  I first helped develop the team page for the pre-order site.  </w:t>
       </w:r>
     </w:p>
     <w:p>
@@ -1768,15 +1677,7 @@
         <w:t>wanted t</w:t>
       </w:r>
       <w:r>
-        <w:t xml:space="preserve">o become a </w:t>
-      </w:r>
-      <w:proofErr w:type="spellStart"/>
-      <w:r>
-        <w:t>Kpop</w:t>
-      </w:r>
-      <w:proofErr w:type="spellEnd"/>
-      <w:r>
-        <w:t xml:space="preserve"> star when I was in</w:t>
+        <w:t>o become a Kpop star when I was in</w:t>
       </w:r>
       <w:r>
         <w:t xml:space="preserve"> high school.  It seemed so fun seeing the stars dancing and singing.  Even though I </w:t>
@@ -1840,15 +1741,7 @@
     <w:p>
       <w:r>
         <w:tab/>
-        <w:t xml:space="preserve">Here are some videos of me dancing!  I don’t only cover </w:t>
-      </w:r>
-      <w:proofErr w:type="spellStart"/>
-      <w:r>
-        <w:t>kpop</w:t>
-      </w:r>
-      <w:proofErr w:type="spellEnd"/>
-      <w:r>
-        <w:t xml:space="preserve"> dances; I’ve al</w:t>
+        <w:t>Here are some videos of me dancing!  I don’t only cover kpop dances; I’ve al</w:t>
       </w:r>
       <w:r>
         <w:t>so participated in the Korean fa</w:t>
@@ -1860,20 +1753,13 @@
     <w:p>
       <w:r>
         <w:tab/>
-      </w:r>
-      <w:proofErr w:type="spellStart"/>
-      <w:r>
         <w:t>V</w:t>
       </w:r>
       <w:r>
         <w:t>tShiD</w:t>
       </w:r>
       <w:r>
-        <w:t>ae</w:t>
-      </w:r>
-      <w:proofErr w:type="spellEnd"/>
-      <w:r>
-        <w:t xml:space="preserve"> – </w:t>
+        <w:t xml:space="preserve">ae – </w:t>
       </w:r>
       <w:hyperlink r:id="rId25" w:history="1">
         <w:r>
@@ -1922,14 +1808,7 @@
     <w:p>
       <w:r>
         <w:tab/>
-      </w:r>
-      <w:proofErr w:type="spellStart"/>
-      <w:r>
-        <w:t>Koreos</w:t>
-      </w:r>
-      <w:proofErr w:type="spellEnd"/>
-      <w:r>
-        <w:t xml:space="preserve"> - </w:t>
+        <w:t xml:space="preserve">Koreos - </w:t>
       </w:r>
       <w:r>
         <w:t>https://www.youtube.com/user/KoreosUCLA</w:t>
@@ -1950,14 +1829,7 @@
     <w:p>
       <w:r>
         <w:tab/>
-      </w:r>
-      <w:proofErr w:type="spellStart"/>
-      <w:r>
-        <w:t>Kaotsun</w:t>
-      </w:r>
-      <w:proofErr w:type="spellEnd"/>
-      <w:r>
-        <w:t xml:space="preserve"> –  </w:t>
+        <w:t xml:space="preserve">Kaotsun –  </w:t>
       </w:r>
       <w:r>
         <w:t>https://www.youtube.com/user/kaotsun</w:t>
@@ -1993,58 +1865,10 @@
         <w:t xml:space="preserve">Modern Korea has made a huge impact on my life.  </w:t>
       </w:r>
       <w:r>
-        <w:t xml:space="preserve">I was the weird one in high school, so I got bullied a lot.  To cope with the stress, I listened to </w:t>
-      </w:r>
-      <w:proofErr w:type="spellStart"/>
-      <w:r>
-        <w:t>Kpop</w:t>
-      </w:r>
-      <w:proofErr w:type="spellEnd"/>
-      <w:r>
-        <w:t xml:space="preserve">.  During high school, I felt like the music played on the radio was about topics I didn’t want to hear about.  </w:t>
-      </w:r>
-      <w:proofErr w:type="spellStart"/>
-      <w:r>
-        <w:t>Kpop</w:t>
-      </w:r>
-      <w:proofErr w:type="spellEnd"/>
-      <w:r>
-        <w:t xml:space="preserve"> was my escape from life.  From </w:t>
-      </w:r>
-      <w:proofErr w:type="spellStart"/>
-      <w:r>
-        <w:t>Kpop</w:t>
-      </w:r>
-      <w:proofErr w:type="spellEnd"/>
-      <w:r>
-        <w:t xml:space="preserve">, I was able to branch out to K-dramas.  As of 2017, it has been eight years since I’ve started listening to my </w:t>
-      </w:r>
-      <w:proofErr w:type="spellStart"/>
-      <w:r>
-        <w:t>kpop</w:t>
-      </w:r>
-      <w:proofErr w:type="spellEnd"/>
-      <w:r>
-        <w:t xml:space="preserve">.  I’ve always wanted to go to Korea to finally visit the source of my happiness and I got to do so during the winter of 2016.  </w:t>
-      </w:r>
-      <w:r>
-        <w:t xml:space="preserve">I love </w:t>
-      </w:r>
-      <w:proofErr w:type="spellStart"/>
-      <w:r>
-        <w:t>Kpop</w:t>
-      </w:r>
-      <w:proofErr w:type="spellEnd"/>
-      <w:r>
-        <w:t xml:space="preserve">, </w:t>
-      </w:r>
-      <w:proofErr w:type="spellStart"/>
-      <w:r>
-        <w:t>Kdramas</w:t>
-      </w:r>
-      <w:proofErr w:type="spellEnd"/>
-      <w:r>
-        <w:t xml:space="preserve">, and the language itself.  </w:t>
+        <w:t xml:space="preserve">I was the weird one in high school, so I got bullied a lot.  To cope with the stress, I listened to Kpop.  During high school, I felt like the music played on the radio was about topics I didn’t want to hear about.  Kpop was my escape from life.  From Kpop, I was able to branch out to K-dramas.  As of 2017, it has been eight years since I’ve started listening to my kpop.  I’ve always wanted to go to Korea to finally visit the source of my happiness and I got to do so during the winter of 2016.  </w:t>
+      </w:r>
+      <w:r>
+        <w:t xml:space="preserve">I love Kpop, Kdramas, and the language itself.  </w:t>
       </w:r>
       <w:r>
         <w:t>Derp, edit this.</w:t>
@@ -2076,11 +1900,9 @@
       </w:r>
     </w:p>
     <w:p>
-      <w:proofErr w:type="spellStart"/>
       <w:r>
         <w:t>Crab.jpb</w:t>
       </w:r>
-      <w:proofErr w:type="spellEnd"/>
     </w:p>
     <w:p>
       <w:r>
@@ -2236,6 +2058,44 @@
         <w:t xml:space="preserve">  </w:t>
       </w:r>
     </w:p>
+    <w:p/>
+    <w:p>
+      <w:r>
+        <w:t>Getting a taste of</w:t>
+      </w:r>
+      <w:r>
+        <w:t xml:space="preserve"> culture one country at a time</w:t>
+      </w:r>
+    </w:p>
+    <w:p>
+      <w:r>
+        <w:t>-I love trying new things</w:t>
+      </w:r>
+      <w:r>
+        <w:t xml:space="preserve"> (</w:t>
+      </w:r>
+      <w:r>
+        <w:t>cutlery</w:t>
+      </w:r>
+      <w:r>
+        <w:t>)</w:t>
+      </w:r>
+    </w:p>
+    <w:p>
+      <w:r>
+        <w:lastRenderedPageBreak/>
+        <w:t>-Gaining different perspectives (lightbulb-o)</w:t>
+      </w:r>
+    </w:p>
+    <w:p>
+      <w:r>
+        <w:t>-Experiencing uniqueness (globe)</w:t>
+      </w:r>
+      <w:bookmarkStart w:id="0" w:name="_GoBack"/>
+      <w:bookmarkEnd w:id="0"/>
+    </w:p>
+    <w:p/>
+    <w:p/>
     <w:sectPr>
       <w:pgSz w:w="12240" w:h="15840"/>
       <w:pgMar w:top="1440" w:right="1440" w:bottom="1440" w:left="1440" w:header="720" w:footer="720" w:gutter="0"/>

</xml_diff>

<commit_message>
Finished 90% of the main page
</commit_message>
<xml_diff>
--- a/website_content.docx
+++ b/website_content.docx
@@ -161,8 +161,13 @@
         </w:drawing>
       </w:r>
       <w:r>
-        <w:t>, linkedin</w:t>
-      </w:r>
+        <w:t xml:space="preserve">, </w:t>
+      </w:r>
+      <w:proofErr w:type="spellStart"/>
+      <w:r>
+        <w:t>linkedin</w:t>
+      </w:r>
+      <w:proofErr w:type="spellEnd"/>
       <w:r>
         <w:rPr>
           <w:noProof/>
@@ -204,8 +209,13 @@
         </w:drawing>
       </w:r>
       <w:r>
-        <w:t>, github</w:t>
-      </w:r>
+        <w:t xml:space="preserve">, </w:t>
+      </w:r>
+      <w:proofErr w:type="spellStart"/>
+      <w:r>
+        <w:t>github</w:t>
+      </w:r>
+      <w:proofErr w:type="spellEnd"/>
       <w:r>
         <w:t xml:space="preserve"> </w:t>
       </w:r>
@@ -250,8 +260,13 @@
         </w:drawing>
       </w:r>
       <w:r>
-        <w:t>, instagram</w:t>
-      </w:r>
+        <w:t xml:space="preserve">, </w:t>
+      </w:r>
+      <w:proofErr w:type="spellStart"/>
+      <w:r>
+        <w:t>instagram</w:t>
+      </w:r>
+      <w:proofErr w:type="spellEnd"/>
       <w:r>
         <w:rPr>
           <w:noProof/>
@@ -360,7 +375,15 @@
         <w:t xml:space="preserve">, </w:t>
       </w:r>
       <w:r>
-        <w:t>amateur kpop dance coverer</w:t>
+        <w:t xml:space="preserve">amateur </w:t>
+      </w:r>
+      <w:proofErr w:type="spellStart"/>
+      <w:r>
+        <w:t>kpop</w:t>
+      </w:r>
+      <w:proofErr w:type="spellEnd"/>
+      <w:r>
+        <w:t xml:space="preserve"> dance coverer</w:t>
       </w:r>
       <w:r>
         <w:t>, ISFP</w:t>
@@ -414,7 +437,15 @@
         <w:t xml:space="preserve"> with microcontrollers and </w:t>
       </w:r>
       <w:r>
-        <w:t xml:space="preserve">sensors.  I’ve lived near Chinatown, LA for half of my life until I moved to Roanoke, VA where I am deprived of Asian food.  I love learning KPop dances and eating.  </w:t>
+        <w:t xml:space="preserve">sensors.  I’ve lived near Chinatown, LA for half of my life until I moved to Roanoke, VA where I am deprived of Asian food.  I love learning </w:t>
+      </w:r>
+      <w:proofErr w:type="spellStart"/>
+      <w:r>
+        <w:t>KPop</w:t>
+      </w:r>
+      <w:proofErr w:type="spellEnd"/>
+      <w:r>
+        <w:t xml:space="preserve"> dances and eating.  </w:t>
       </w:r>
     </w:p>
     <w:p>
@@ -655,7 +686,14 @@
     <w:p>
       <w:r>
         <w:tab/>
-        <w:t>LifeFuels, Summer Software Developer Intern</w:t>
+      </w:r>
+      <w:proofErr w:type="spellStart"/>
+      <w:r>
+        <w:t>LifeFuels</w:t>
+      </w:r>
+      <w:proofErr w:type="spellEnd"/>
+      <w:r>
+        <w:t>, Summer Software Developer Intern</w:t>
       </w:r>
     </w:p>
     <w:p>
@@ -751,7 +789,23 @@
     </w:p>
     <w:p>
       <w:r>
-        <w:t xml:space="preserve">-C, C++, Java, Python, MatLab, Git, </w:t>
+        <w:t xml:space="preserve">-C, C++, Java, Python, </w:t>
+      </w:r>
+      <w:proofErr w:type="spellStart"/>
+      <w:r>
+        <w:t>MatLab</w:t>
+      </w:r>
+      <w:proofErr w:type="spellEnd"/>
+      <w:r>
+        <w:t xml:space="preserve">, </w:t>
+      </w:r>
+      <w:proofErr w:type="spellStart"/>
+      <w:r>
+        <w:t>Git</w:t>
+      </w:r>
+      <w:proofErr w:type="spellEnd"/>
+      <w:r>
+        <w:t xml:space="preserve">, </w:t>
       </w:r>
     </w:p>
     <w:p>
@@ -773,12 +827,28 @@
     </w:p>
     <w:p>
       <w:r>
-        <w:t>-lifefuels website</w:t>
-      </w:r>
-    </w:p>
-    <w:p>
-      <w:r>
-        <w:t>-lifefuels lentil writer</w:t>
+        <w:t>-</w:t>
+      </w:r>
+      <w:proofErr w:type="spellStart"/>
+      <w:r>
+        <w:t>lifefuels</w:t>
+      </w:r>
+      <w:proofErr w:type="spellEnd"/>
+      <w:r>
+        <w:t xml:space="preserve"> website</w:t>
+      </w:r>
+    </w:p>
+    <w:p>
+      <w:r>
+        <w:t>-</w:t>
+      </w:r>
+      <w:proofErr w:type="spellStart"/>
+      <w:r>
+        <w:t>lifefuels</w:t>
+      </w:r>
+      <w:proofErr w:type="spellEnd"/>
+      <w:r>
+        <w:t xml:space="preserve"> lentil writer</w:t>
       </w:r>
     </w:p>
     <w:p>
@@ -1284,13 +1354,23 @@
           <w:szCs w:val="40"/>
         </w:rPr>
       </w:pPr>
+      <w:proofErr w:type="spellStart"/>
       <w:r>
         <w:rPr>
           <w:b/>
           <w:sz w:val="40"/>
           <w:szCs w:val="40"/>
         </w:rPr>
-        <w:t>LifeFuels Projects</w:t>
+        <w:t>LifeFuels</w:t>
+      </w:r>
+      <w:proofErr w:type="spellEnd"/>
+      <w:r>
+        <w:rPr>
+          <w:b/>
+          <w:sz w:val="40"/>
+          <w:szCs w:val="40"/>
+        </w:rPr>
+        <w:t xml:space="preserve"> Projects</w:t>
       </w:r>
     </w:p>
     <w:p>
@@ -1315,7 +1395,15 @@
         <w:tab/>
       </w:r>
       <w:r>
-        <w:t xml:space="preserve">For the summer after my sophomore year, I interned at LifeFuels.  During my internship, I developed a couple of pages for the company.  I first helped develop the team page for the pre-order site.  </w:t>
+        <w:t xml:space="preserve">For the summer after my sophomore year, I interned at </w:t>
+      </w:r>
+      <w:proofErr w:type="spellStart"/>
+      <w:r>
+        <w:t>LifeFuels</w:t>
+      </w:r>
+      <w:proofErr w:type="spellEnd"/>
+      <w:r>
+        <w:t xml:space="preserve">.  During my internship, I developed a couple of pages for the company.  I first helped develop the team page for the pre-order site.  </w:t>
       </w:r>
     </w:p>
     <w:p>
@@ -1677,7 +1765,15 @@
         <w:t>wanted t</w:t>
       </w:r>
       <w:r>
-        <w:t>o become a Kpop star when I was in</w:t>
+        <w:t xml:space="preserve">o become a </w:t>
+      </w:r>
+      <w:proofErr w:type="spellStart"/>
+      <w:r>
+        <w:t>Kpop</w:t>
+      </w:r>
+      <w:proofErr w:type="spellEnd"/>
+      <w:r>
+        <w:t xml:space="preserve"> star when I was in</w:t>
       </w:r>
       <w:r>
         <w:t xml:space="preserve"> high school.  It seemed so fun seeing the stars dancing and singing.  Even though I </w:t>
@@ -1741,7 +1837,15 @@
     <w:p>
       <w:r>
         <w:tab/>
-        <w:t>Here are some videos of me dancing!  I don’t only cover kpop dances; I’ve al</w:t>
+        <w:t xml:space="preserve">Here are some videos of me dancing!  I don’t only cover </w:t>
+      </w:r>
+      <w:proofErr w:type="spellStart"/>
+      <w:r>
+        <w:t>kpop</w:t>
+      </w:r>
+      <w:proofErr w:type="spellEnd"/>
+      <w:r>
+        <w:t xml:space="preserve"> dances; I’ve al</w:t>
       </w:r>
       <w:r>
         <w:t>so participated in the Korean fa</w:t>
@@ -1753,13 +1857,20 @@
     <w:p>
       <w:r>
         <w:tab/>
+      </w:r>
+      <w:proofErr w:type="spellStart"/>
+      <w:r>
         <w:t>V</w:t>
       </w:r>
       <w:r>
         <w:t>tShiD</w:t>
       </w:r>
       <w:r>
-        <w:t xml:space="preserve">ae – </w:t>
+        <w:t>ae</w:t>
+      </w:r>
+      <w:proofErr w:type="spellEnd"/>
+      <w:r>
+        <w:t xml:space="preserve"> – </w:t>
       </w:r>
       <w:hyperlink r:id="rId25" w:history="1">
         <w:r>
@@ -1808,7 +1919,14 @@
     <w:p>
       <w:r>
         <w:tab/>
-        <w:t xml:space="preserve">Koreos - </w:t>
+      </w:r>
+      <w:proofErr w:type="spellStart"/>
+      <w:r>
+        <w:t>Koreos</w:t>
+      </w:r>
+      <w:proofErr w:type="spellEnd"/>
+      <w:r>
+        <w:t xml:space="preserve"> - </w:t>
       </w:r>
       <w:r>
         <w:t>https://www.youtube.com/user/KoreosUCLA</w:t>
@@ -1829,7 +1947,14 @@
     <w:p>
       <w:r>
         <w:tab/>
-        <w:t xml:space="preserve">Kaotsun –  </w:t>
+      </w:r>
+      <w:proofErr w:type="spellStart"/>
+      <w:r>
+        <w:t>Kaotsun</w:t>
+      </w:r>
+      <w:proofErr w:type="spellEnd"/>
+      <w:r>
+        <w:t xml:space="preserve"> –  </w:t>
       </w:r>
       <w:r>
         <w:t>https://www.youtube.com/user/kaotsun</w:t>
@@ -1865,10 +1990,58 @@
         <w:t xml:space="preserve">Modern Korea has made a huge impact on my life.  </w:t>
       </w:r>
       <w:r>
-        <w:t xml:space="preserve">I was the weird one in high school, so I got bullied a lot.  To cope with the stress, I listened to Kpop.  During high school, I felt like the music played on the radio was about topics I didn’t want to hear about.  Kpop was my escape from life.  From Kpop, I was able to branch out to K-dramas.  As of 2017, it has been eight years since I’ve started listening to my kpop.  I’ve always wanted to go to Korea to finally visit the source of my happiness and I got to do so during the winter of 2016.  </w:t>
-      </w:r>
-      <w:r>
-        <w:t xml:space="preserve">I love Kpop, Kdramas, and the language itself.  </w:t>
+        <w:t xml:space="preserve">I was the weird one in high school, so I got bullied a lot.  To cope with the stress, I listened to </w:t>
+      </w:r>
+      <w:proofErr w:type="spellStart"/>
+      <w:r>
+        <w:t>Kpop</w:t>
+      </w:r>
+      <w:proofErr w:type="spellEnd"/>
+      <w:r>
+        <w:t xml:space="preserve">.  During high school, I felt like the music played on the radio was about topics I didn’t want to hear about.  </w:t>
+      </w:r>
+      <w:proofErr w:type="spellStart"/>
+      <w:r>
+        <w:t>Kpop</w:t>
+      </w:r>
+      <w:proofErr w:type="spellEnd"/>
+      <w:r>
+        <w:t xml:space="preserve"> was my escape from life.  From </w:t>
+      </w:r>
+      <w:proofErr w:type="spellStart"/>
+      <w:r>
+        <w:t>Kpop</w:t>
+      </w:r>
+      <w:proofErr w:type="spellEnd"/>
+      <w:r>
+        <w:t xml:space="preserve">, I was able to branch out to K-dramas.  As of 2017, it has been eight years since I’ve started listening to my </w:t>
+      </w:r>
+      <w:proofErr w:type="spellStart"/>
+      <w:r>
+        <w:t>kpop</w:t>
+      </w:r>
+      <w:proofErr w:type="spellEnd"/>
+      <w:r>
+        <w:t xml:space="preserve">.  I’ve always wanted to go to Korea to finally visit the source of my happiness and I got to do so during the winter of 2016.  </w:t>
+      </w:r>
+      <w:r>
+        <w:t xml:space="preserve">I love </w:t>
+      </w:r>
+      <w:proofErr w:type="spellStart"/>
+      <w:r>
+        <w:t>Kpop</w:t>
+      </w:r>
+      <w:proofErr w:type="spellEnd"/>
+      <w:r>
+        <w:t xml:space="preserve">, </w:t>
+      </w:r>
+      <w:proofErr w:type="spellStart"/>
+      <w:r>
+        <w:t>Kdramas</w:t>
+      </w:r>
+      <w:proofErr w:type="spellEnd"/>
+      <w:r>
+        <w:t xml:space="preserve">, and the language itself.  </w:t>
       </w:r>
       <w:r>
         <w:t>Derp, edit this.</w:t>
@@ -1900,9 +2073,11 @@
       </w:r>
     </w:p>
     <w:p>
+      <w:proofErr w:type="spellStart"/>
       <w:r>
         <w:t>Crab.jpb</w:t>
       </w:r>
+      <w:proofErr w:type="spellEnd"/>
     </w:p>
     <w:p>
       <w:r>
@@ -2025,6 +2200,33 @@
         <w:t>Yonsei_jacket.jpg</w:t>
       </w:r>
     </w:p>
+    <w:p/>
+    <w:p>
+      <w:r>
+        <w:t>I’m not Korean, but….</w:t>
+      </w:r>
+    </w:p>
+    <w:p>
+      <w:r>
+        <w:t>Intro</w:t>
+      </w:r>
+    </w:p>
+    <w:p>
+      <w:r>
+        <w:t>K-entertainment</w:t>
+      </w:r>
+    </w:p>
+    <w:p>
+      <w:r>
+        <w:t>Korean</w:t>
+      </w:r>
+    </w:p>
+    <w:p>
+      <w:r>
+        <w:t>Study abroad</w:t>
+      </w:r>
+    </w:p>
+    <w:p/>
     <w:p>
       <w:pPr>
         <w:rPr>
@@ -2044,6 +2246,7 @@
     </w:p>
     <w:p>
       <w:r>
+        <w:lastRenderedPageBreak/>
         <w:t>World_map.png</w:t>
       </w:r>
     </w:p>
@@ -2072,27 +2275,37 @@
         <w:t>-I love trying new things</w:t>
       </w:r>
       <w:r>
-        <w:t xml:space="preserve"> (</w:t>
-      </w:r>
-      <w:r>
-        <w:t>cutlery</w:t>
-      </w:r>
-      <w:r>
-        <w:t>)</w:t>
-      </w:r>
-    </w:p>
-    <w:p>
-      <w:r>
-        <w:lastRenderedPageBreak/>
-        <w:t>-Gaining different perspectives (lightbulb-o)</w:t>
-      </w:r>
-    </w:p>
-    <w:p>
-      <w:r>
-        <w:t>-Experiencing uniqueness (globe)</w:t>
+        <w:t>, especially food</w:t>
+      </w:r>
+      <w:r>
+        <w:t xml:space="preserve"> </w:t>
       </w:r>
       <w:bookmarkStart w:id="0" w:name="_GoBack"/>
       <w:bookmarkEnd w:id="0"/>
+      <w:r>
+        <w:t>(</w:t>
+      </w:r>
+      <w:r>
+        <w:t>cutlery</w:t>
+      </w:r>
+      <w:r>
+        <w:t>)</w:t>
+      </w:r>
+    </w:p>
+    <w:p>
+      <w:r>
+        <w:t>-Gaining different perspectives (lightbulb-o)</w:t>
+      </w:r>
+    </w:p>
+    <w:p>
+      <w:r>
+        <w:t>-Experiencing uniqueness (globe)</w:t>
+      </w:r>
+    </w:p>
+    <w:p>
+      <w:r>
+        <w:t>-Bleed Red (goal of visiting every country)</w:t>
+      </w:r>
     </w:p>
     <w:p/>
     <w:p/>

</xml_diff>